<commit_message>
diagramas de casos de uso y tablas
</commit_message>
<xml_diff>
--- a/Documentacion/SRS-Integradora-IDGS9-3-2022-C.A.S.E.docx
+++ b/Documentacion/SRS-Integradora-IDGS9-3-2022-C.A.S.E.docx
@@ -1203,15 +1203,7 @@
         <w:pStyle w:val="Sinespaciado"/>
       </w:pPr>
       <w:r>
-        <w:t>Este documento se utilizará para llevar un seguimiento a todos los avances y requerimientos de este producto (</w:t>
-      </w:r>
-      <w:proofErr w:type="gramStart"/>
-      <w:r>
-        <w:t>master</w:t>
-      </w:r>
-      <w:proofErr w:type="gramEnd"/>
-      <w:r>
-        <w:t xml:space="preserve"> clínica).</w:t>
+        <w:t>Este documento se utilizará para llevar un seguimiento a todos los avances y requerimientos de este producto (master clínica).</w:t>
       </w:r>
     </w:p>
     <w:p>
@@ -1246,21 +1238,7 @@
         <w:rPr>
           <w:sz w:val="24"/>
         </w:rPr>
-        <w:t xml:space="preserve">ejorar la gestión de entrada y salida de los alumnos de educación preescolar y básico mediante un escáner que registrará un código QR proporcionado aleatoriamente por la </w:t>
-      </w:r>
-      <w:proofErr w:type="gramStart"/>
-      <w:r>
-        <w:rPr>
-          <w:sz w:val="24"/>
-        </w:rPr>
-        <w:t>app</w:t>
-      </w:r>
-      <w:proofErr w:type="gramEnd"/>
-      <w:r>
-        <w:rPr>
-          <w:sz w:val="24"/>
-        </w:rPr>
-        <w:t xml:space="preserve"> móvil.</w:t>
+        <w:t>ejorar la gestión de entrada y salida de los alumnos de educación preescolar y básico mediante un escáner que registrará un código QR proporcionado aleatoriamente por la app móvil.</w:t>
       </w:r>
       <w:r>
         <w:rPr>
@@ -3821,16 +3799,13 @@
               <w:pStyle w:val="Sinespaciado"/>
             </w:pPr>
             <w:r>
-              <w:t xml:space="preserve">Modificar la información del </w:t>
-            </w:r>
-            <w:r>
-              <w:t>paciente</w:t>
-            </w:r>
-            <w:r>
-              <w:t>.</w:t>
-            </w:r>
-            <w:r>
-              <w:br/>
+              <w:t xml:space="preserve">Registrar los datos </w:t>
+            </w:r>
+            <w:r>
+              <w:t>del alumno</w:t>
+            </w:r>
+            <w:r>
+              <w:t xml:space="preserve"> para la creación de su perfil.</w:t>
             </w:r>
           </w:p>
         </w:tc>
@@ -3865,7 +3840,16 @@
               <w:pStyle w:val="Sinespaciado"/>
             </w:pPr>
             <w:r>
-              <w:t>Pantalla que permite al paciente modificar su perfil.</w:t>
+              <w:t xml:space="preserve">Pantalla que permite la creación </w:t>
+            </w:r>
+            <w:r>
+              <w:t>del perfil del alumno</w:t>
+            </w:r>
+            <w:r>
+              <w:t xml:space="preserve"> </w:t>
+            </w:r>
+            <w:r>
+              <w:t>en la base de datos.</w:t>
             </w:r>
           </w:p>
         </w:tc>
@@ -3922,131 +3906,103 @@
               <w:pStyle w:val="Sinespaciado"/>
             </w:pPr>
             <w:r>
-              <w:t>Género</w:t>
-            </w:r>
-            <w:r>
-              <w:t>.</w:t>
-            </w:r>
-          </w:p>
-          <w:p>
-            <w:pPr>
-              <w:pStyle w:val="Sinespaciado"/>
-            </w:pPr>
-            <w:r>
-              <w:t>Tipo de Sangre</w:t>
-            </w:r>
-            <w:r>
-              <w:t>.</w:t>
-            </w:r>
-          </w:p>
-          <w:p>
-            <w:pPr>
-              <w:pStyle w:val="Sinespaciado"/>
-            </w:pPr>
-            <w:r>
-              <w:t>Peso</w:t>
-            </w:r>
-            <w:r>
-              <w:t>.</w:t>
-            </w:r>
-          </w:p>
-          <w:p>
-            <w:pPr>
-              <w:pStyle w:val="Sinespaciado"/>
-            </w:pPr>
-            <w:r>
-              <w:t>Estatura</w:t>
-            </w:r>
-            <w:r>
-              <w:t>.</w:t>
-            </w:r>
-          </w:p>
-          <w:p>
-            <w:pPr>
-              <w:pStyle w:val="Sinespaciado"/>
-            </w:pPr>
-            <w:r>
-              <w:t>Dirección</w:t>
-            </w:r>
-            <w:r>
-              <w:t>.</w:t>
-            </w:r>
-          </w:p>
-          <w:p>
-            <w:pPr>
-              <w:pStyle w:val="Sinespaciado"/>
-            </w:pPr>
-            <w:r>
-              <w:t>Teléfono de casa</w:t>
-            </w:r>
-            <w:r>
-              <w:t>.</w:t>
-            </w:r>
-          </w:p>
-          <w:p>
-            <w:pPr>
-              <w:pStyle w:val="Sinespaciado"/>
-            </w:pPr>
-            <w:r>
-              <w:t>Teléfono móvil</w:t>
-            </w:r>
-            <w:r>
-              <w:t>.</w:t>
-            </w:r>
-          </w:p>
-          <w:p>
-            <w:pPr>
-              <w:pStyle w:val="Sinespaciado"/>
-            </w:pPr>
-            <w:r>
-              <w:t>Enfermedades</w:t>
-            </w:r>
-            <w:r>
-              <w:t>.</w:t>
-            </w:r>
-          </w:p>
-          <w:p>
-            <w:pPr>
-              <w:pStyle w:val="Sinespaciado"/>
-            </w:pPr>
-            <w:r>
-              <w:t>Alergias</w:t>
-            </w:r>
-            <w:r>
-              <w:t>.</w:t>
-            </w:r>
-          </w:p>
-          <w:p>
-            <w:pPr>
-              <w:pStyle w:val="Sinespaciado"/>
-            </w:pPr>
-            <w:r>
-              <w:t>Cirugías y/o Accidentes</w:t>
-            </w:r>
-            <w:r>
-              <w:t>.</w:t>
-            </w:r>
-          </w:p>
-          <w:p>
-            <w:pPr>
-              <w:pStyle w:val="Sinespaciado"/>
-            </w:pPr>
-            <w:r>
-              <w:t>Correo electrónico</w:t>
-            </w:r>
-            <w:r>
-              <w:t>.</w:t>
-            </w:r>
-          </w:p>
-          <w:p>
-            <w:pPr>
-              <w:pStyle w:val="Sinespaciado"/>
-            </w:pPr>
-            <w:r>
-              <w:t>Contraseña</w:t>
-            </w:r>
-            <w:r>
-              <w:t>.</w:t>
+              <w:t>Número de teléfono.</w:t>
+            </w:r>
+          </w:p>
+          <w:p>
+            <w:pPr>
+              <w:pStyle w:val="Sinespaciado"/>
+            </w:pPr>
+            <w:r>
+              <w:t>Numero de SS.</w:t>
+            </w:r>
+          </w:p>
+          <w:p>
+            <w:pPr>
+              <w:pStyle w:val="Sinespaciado"/>
+            </w:pPr>
+            <w:r>
+              <w:t>Ciudad.</w:t>
+            </w:r>
+          </w:p>
+          <w:p>
+            <w:pPr>
+              <w:pStyle w:val="Sinespaciado"/>
+            </w:pPr>
+            <w:r>
+              <w:t>Estado.</w:t>
+            </w:r>
+          </w:p>
+          <w:p>
+            <w:pPr>
+              <w:pStyle w:val="Sinespaciado"/>
+            </w:pPr>
+            <w:r>
+              <w:t>Correo.</w:t>
+            </w:r>
+          </w:p>
+          <w:p>
+            <w:pPr>
+              <w:pStyle w:val="Sinespaciado"/>
+            </w:pPr>
+            <w:r>
+              <w:t>Contraseña.</w:t>
+            </w:r>
+          </w:p>
+          <w:p>
+            <w:pPr>
+              <w:pStyle w:val="Sinespaciado"/>
+            </w:pPr>
+            <w:r>
+              <w:t>Dirección.</w:t>
+            </w:r>
+          </w:p>
+          <w:p>
+            <w:pPr>
+              <w:pStyle w:val="Sinespaciado"/>
+            </w:pPr>
+            <w:r>
+              <w:t>Código postal.</w:t>
+            </w:r>
+          </w:p>
+          <w:p>
+            <w:pPr>
+              <w:pStyle w:val="Sinespaciado"/>
+            </w:pPr>
+            <w:r>
+              <w:t>Número exterior.</w:t>
+            </w:r>
+          </w:p>
+          <w:p>
+            <w:pPr>
+              <w:pStyle w:val="Sinespaciado"/>
+            </w:pPr>
+            <w:r>
+              <w:t>Grado escolar.</w:t>
+            </w:r>
+          </w:p>
+          <w:p>
+            <w:pPr>
+              <w:pStyle w:val="Sinespaciado"/>
+            </w:pPr>
+            <w:r>
+              <w:t>Grupo perteneciente.</w:t>
+            </w:r>
+          </w:p>
+          <w:p>
+            <w:pPr>
+              <w:pStyle w:val="Sinespaciado"/>
+            </w:pPr>
+            <w:r>
+              <w:t>Turno escolar.</w:t>
+            </w:r>
+          </w:p>
+          <w:p>
+            <w:pPr>
+              <w:pStyle w:val="Sinespaciado"/>
+            </w:pPr>
+            <w:r>
+              <w:t>Materias.</w:t>
             </w:r>
           </w:p>
         </w:tc>
@@ -4122,10 +4078,7 @@
               <w:pStyle w:val="Sinespaciado"/>
             </w:pPr>
             <w:r>
-              <w:t>Notificación de cambios realizados</w:t>
-            </w:r>
-            <w:r>
-              <w:t>.</w:t>
+              <w:t>Confirmación de la creación del perfil.</w:t>
             </w:r>
           </w:p>
         </w:tc>
@@ -4201,7 +4154,7 @@
               <w:pStyle w:val="Sinespaciado"/>
             </w:pPr>
             <w:r>
-              <w:t>Dar clic en modificar perfil</w:t>
+              <w:t>Seleccionar el apartado de registro en la pantalla principal</w:t>
             </w:r>
             <w:r>
               <w:t>.</w:t>
@@ -4212,7 +4165,7 @@
               <w:pStyle w:val="Sinespaciado"/>
             </w:pPr>
             <w:r>
-              <w:t>Introducir los nuevos datos</w:t>
+              <w:t>Llenar el formulario</w:t>
             </w:r>
             <w:r>
               <w:t>.</w:t>
@@ -4223,7 +4176,7 @@
               <w:pStyle w:val="Sinespaciado"/>
             </w:pPr>
             <w:r>
-              <w:t>Confirmar los cambios</w:t>
+              <w:t>Confirmar la creación</w:t>
             </w:r>
             <w:r>
               <w:t>.</w:t>
@@ -4388,10 +4341,10 @@
               <w:pStyle w:val="Sinespaciado"/>
             </w:pPr>
             <w:r>
-              <w:t xml:space="preserve">Permite al paciente agendar una cita en la </w:t>
-            </w:r>
-            <w:r>
-              <w:t>clínica</w:t>
+              <w:t xml:space="preserve">Permite al </w:t>
+            </w:r>
+            <w:r>
+              <w:t>maestro registrar la asistencia del alumnado</w:t>
             </w:r>
             <w:r>
               <w:t>.</w:t>
@@ -4432,7 +4385,10 @@
               <w:pStyle w:val="Sinespaciado"/>
             </w:pPr>
             <w:r>
-              <w:t>Pantalla que permite al paciente agendar una cita en el horario de la clínica.</w:t>
+              <w:t xml:space="preserve">Pantalla que permite al </w:t>
+            </w:r>
+            <w:r>
+              <w:t>maestro registrar la asistencia de cada grupo asignado.</w:t>
             </w:r>
             <w:r>
               <w:br/>
@@ -4492,21 +4448,15 @@
               <w:pStyle w:val="Sinespaciado"/>
             </w:pPr>
             <w:r>
-              <w:t>Paciente</w:t>
-            </w:r>
-            <w:r>
-              <w:t>.</w:t>
-            </w:r>
-          </w:p>
-          <w:p>
-            <w:pPr>
-              <w:pStyle w:val="Sinespaciado"/>
-            </w:pPr>
-            <w:r>
-              <w:t>Médico</w:t>
-            </w:r>
-            <w:r>
-              <w:t>.</w:t>
+              <w:t>Grupo.</w:t>
+            </w:r>
+          </w:p>
+          <w:p>
+            <w:pPr>
+              <w:pStyle w:val="Sinespaciado"/>
+            </w:pPr>
+            <w:r>
+              <w:t>Asistencia.</w:t>
             </w:r>
           </w:p>
         </w:tc>
@@ -4582,7 +4532,7 @@
               <w:pStyle w:val="Sinespaciado"/>
             </w:pPr>
             <w:r>
-              <w:t>Notificación de la creación de una cita nueva.</w:t>
+              <w:t>Asistencia registrada</w:t>
             </w:r>
           </w:p>
         </w:tc>
@@ -4658,7 +4608,7 @@
               <w:pStyle w:val="Sinespaciado"/>
             </w:pPr>
             <w:r>
-              <w:t>Dar clic en el apartado de citas</w:t>
+              <w:t>Entrar al apartado de grupos asignados</w:t>
             </w:r>
             <w:r>
               <w:t>.</w:t>
@@ -4669,7 +4619,7 @@
               <w:pStyle w:val="Sinespaciado"/>
             </w:pPr>
             <w:r>
-              <w:t>Llenar el formulario</w:t>
+              <w:t>Escoger el grupo</w:t>
             </w:r>
             <w:r>
               <w:t>.</w:t>
@@ -4680,32 +4630,15 @@
               <w:pStyle w:val="Sinespaciado"/>
             </w:pPr>
             <w:r>
-              <w:t>Seleccionar la fecha y hora</w:t>
-            </w:r>
-            <w:r>
-              <w:t>.</w:t>
-            </w:r>
-          </w:p>
-          <w:p>
-            <w:pPr>
-              <w:pStyle w:val="Sinespaciado"/>
-            </w:pPr>
-            <w:r>
-              <w:t>Seleccionar el médico</w:t>
-            </w:r>
-            <w:r>
-              <w:t>.</w:t>
-            </w:r>
-          </w:p>
-          <w:p>
-            <w:pPr>
-              <w:pStyle w:val="Sinespaciado"/>
-            </w:pPr>
-            <w:r>
-              <w:t>Confirmar el agendado de la cita</w:t>
-            </w:r>
-            <w:r>
-              <w:t>.</w:t>
+              <w:t>Registrar la asistencia de cada integrante del grupo.</w:t>
+            </w:r>
+          </w:p>
+          <w:p>
+            <w:pPr>
+              <w:pStyle w:val="Sinespaciado"/>
+            </w:pPr>
+            <w:r>
+              <w:t>Guardar.</w:t>
             </w:r>
           </w:p>
         </w:tc>
@@ -4866,13 +4799,15 @@
               <w:pStyle w:val="Sinespaciado"/>
             </w:pPr>
             <w:r>
-              <w:t>Permite al paciente cancelar una cita previamente agendada</w:t>
-            </w:r>
-            <w:r>
-              <w:t>.</w:t>
-            </w:r>
-            <w:r>
-              <w:br/>
+              <w:t xml:space="preserve">Permite generar el código </w:t>
+            </w:r>
+            <w:proofErr w:type="spellStart"/>
+            <w:r>
+              <w:t>Qr</w:t>
+            </w:r>
+            <w:proofErr w:type="spellEnd"/>
+            <w:r>
+              <w:t xml:space="preserve"> con el que podrá recoger a su hijo.</w:t>
             </w:r>
           </w:p>
         </w:tc>
@@ -4907,10 +4842,18 @@
               <w:pStyle w:val="Sinespaciado"/>
             </w:pPr>
             <w:r>
-              <w:t>Pantalla que permite al paciente cancelar una cita a la cual no asistirá.</w:t>
-            </w:r>
-            <w:r>
-              <w:br/>
+              <w:t>Pantalla que permite al pa</w:t>
+            </w:r>
+            <w:r>
+              <w:t xml:space="preserve">dre generar un código </w:t>
+            </w:r>
+            <w:proofErr w:type="spellStart"/>
+            <w:r>
+              <w:t>Qr</w:t>
+            </w:r>
+            <w:proofErr w:type="spellEnd"/>
+            <w:r>
+              <w:t xml:space="preserve"> que expira después de 1 hora de haberse generado.</w:t>
             </w:r>
           </w:p>
         </w:tc>
@@ -4945,8 +4888,27 @@
               <w:pStyle w:val="Sinespaciado"/>
             </w:pPr>
             <w:r>
-              <w:t>Cita programada</w:t>
-            </w:r>
+              <w:t>Escoger el hijo que va a recoger</w:t>
+            </w:r>
+            <w:r>
+              <w:t>.</w:t>
+            </w:r>
+          </w:p>
+          <w:p>
+            <w:pPr>
+              <w:pStyle w:val="Sinespaciado"/>
+            </w:pPr>
+            <w:r>
+              <w:t>S</w:t>
+            </w:r>
+            <w:r>
+              <w:t xml:space="preserve">eleccionar generar código </w:t>
+            </w:r>
+            <w:proofErr w:type="spellStart"/>
+            <w:r>
+              <w:t>Qr</w:t>
+            </w:r>
+            <w:proofErr w:type="spellEnd"/>
             <w:r>
               <w:t>.</w:t>
             </w:r>
@@ -4970,7 +4932,6 @@
               <w:rPr>
                 <w:b/>
               </w:rPr>
-              <w:lastRenderedPageBreak/>
               <w:t>Fuente</w:t>
             </w:r>
           </w:p>
@@ -5024,12 +4985,11 @@
             <w:pPr>
               <w:pStyle w:val="Sinespaciado"/>
             </w:pPr>
-            <w:r>
-              <w:t>Notificación de cancelación</w:t>
-            </w:r>
-            <w:r>
-              <w:t>.</w:t>
-            </w:r>
+            <w:proofErr w:type="spellStart"/>
+            <w:r>
+              <w:t>Qr</w:t>
+            </w:r>
+            <w:proofErr w:type="spellEnd"/>
           </w:p>
         </w:tc>
       </w:tr>
@@ -5053,6 +5013,7 @@
               <w:rPr>
                 <w:b/>
               </w:rPr>
+              <w:lastRenderedPageBreak/>
               <w:t>Fuente</w:t>
             </w:r>
           </w:p>
@@ -5104,8 +5065,16 @@
               <w:pStyle w:val="Sinespaciado"/>
             </w:pPr>
             <w:r>
-              <w:t>Dar clic en el apartado de cancelar cita</w:t>
-            </w:r>
+              <w:t>E</w:t>
+            </w:r>
+            <w:r>
+              <w:t xml:space="preserve">ntrar al apartado de generar código </w:t>
+            </w:r>
+            <w:proofErr w:type="spellStart"/>
+            <w:r>
+              <w:t>Qr</w:t>
+            </w:r>
+            <w:proofErr w:type="spellEnd"/>
             <w:r>
               <w:t>.</w:t>
             </w:r>
@@ -5115,21 +5084,38 @@
               <w:pStyle w:val="Sinespaciado"/>
             </w:pPr>
             <w:r>
-              <w:t>Seleccionar la cita a cancelar</w:t>
-            </w:r>
-            <w:r>
-              <w:t>.</w:t>
-            </w:r>
-          </w:p>
-          <w:p>
-            <w:pPr>
-              <w:pStyle w:val="Sinespaciado"/>
-            </w:pPr>
-            <w:r>
-              <w:t>Cancelar cita</w:t>
-            </w:r>
-            <w:r>
-              <w:t>.</w:t>
+              <w:t>E</w:t>
+            </w:r>
+            <w:r>
+              <w:t>scoger el hijo que va a recoger.</w:t>
+            </w:r>
+          </w:p>
+          <w:p>
+            <w:pPr>
+              <w:pStyle w:val="Sinespaciado"/>
+            </w:pPr>
+            <w:r>
+              <w:t>Presionar el botón generar código Qr.</w:t>
+            </w:r>
+          </w:p>
+          <w:p>
+            <w:pPr>
+              <w:pStyle w:val="Sinespaciado"/>
+            </w:pPr>
+            <w:r>
+              <w:t>S</w:t>
+            </w:r>
+            <w:r>
+              <w:t xml:space="preserve">i son 2 o </w:t>
+            </w:r>
+            <w:r>
+              <w:t>más</w:t>
+            </w:r>
+            <w:r>
+              <w:t xml:space="preserve"> debe </w:t>
+            </w:r>
+            <w:r>
+              <w:t>repetir los pasos anteriores</w:t>
             </w:r>
           </w:p>
         </w:tc>
@@ -5164,6 +5150,45 @@
               <w:pStyle w:val="Sinespaciado"/>
             </w:pPr>
             <w:r>
+              <w:t xml:space="preserve">No se puede generar un </w:t>
+            </w:r>
+            <w:proofErr w:type="spellStart"/>
+            <w:r>
+              <w:t>codigo</w:t>
+            </w:r>
+            <w:proofErr w:type="spellEnd"/>
+            <w:r>
+              <w:t xml:space="preserve"> </w:t>
+            </w:r>
+            <w:proofErr w:type="spellStart"/>
+            <w:r>
+              <w:t>Qr</w:t>
+            </w:r>
+            <w:proofErr w:type="spellEnd"/>
+            <w:r>
+              <w:t xml:space="preserve"> compartido por lo tanto si tiene mas de 1 hijo inscrito en la escuela debe repetir los pasos para</w:t>
+            </w:r>
+            <w:r>
+              <w:t xml:space="preserve"> generar un </w:t>
+            </w:r>
+            <w:r>
+              <w:t>código</w:t>
+            </w:r>
+            <w:r>
+              <w:t xml:space="preserve"> </w:t>
+            </w:r>
+            <w:proofErr w:type="spellStart"/>
+            <w:r>
+              <w:t>Qr</w:t>
+            </w:r>
+            <w:proofErr w:type="spellEnd"/>
+            <w:r>
+              <w:t xml:space="preserve"> con cada hijo.</w:t>
+            </w:r>
+            <w:r>
+              <w:t xml:space="preserve"> </w:t>
+            </w:r>
+            <w:r>
               <w:br/>
             </w:r>
           </w:p>
@@ -5217,424 +5242,9 @@
     <w:p>
       <w:pPr>
         <w:spacing w:line="360" w:lineRule="auto"/>
-        <w:ind w:left="992"/>
         <w:jc w:val="both"/>
       </w:pPr>
     </w:p>
-    <w:tbl>
-      <w:tblPr>
-        <w:tblStyle w:val="Tablaconcuadrcula"/>
-        <w:tblW w:w="0" w:type="auto"/>
-        <w:tblLook w:val="04A0" w:firstRow="1" w:lastRow="0" w:firstColumn="1" w:lastColumn="0" w:noHBand="0" w:noVBand="1"/>
-      </w:tblPr>
-      <w:tblGrid>
-        <w:gridCol w:w="1659"/>
-        <w:gridCol w:w="7438"/>
-      </w:tblGrid>
-      <w:tr>
-        <w:trPr>
-          <w:trHeight w:val="320"/>
-        </w:trPr>
-        <w:tc>
-          <w:tcPr>
-            <w:tcW w:w="9090" w:type="dxa"/>
-            <w:gridSpan w:val="2"/>
-          </w:tcPr>
-          <w:p>
-            <w:pPr>
-              <w:pStyle w:val="Prrafodelista"/>
-              <w:numPr>
-                <w:ilvl w:val="0"/>
-                <w:numId w:val="7"/>
-              </w:numPr>
-              <w:spacing w:line="360" w:lineRule="auto"/>
-              <w:contextualSpacing w:val="0"/>
-              <w:jc w:val="both"/>
-            </w:pPr>
-            <w:r>
-              <w:rPr>
-                <w:b/>
-              </w:rPr>
-              <w:t>Perfil del médico: consultar citas para hoy</w:t>
-            </w:r>
-          </w:p>
-        </w:tc>
-      </w:tr>
-      <w:tr>
-        <w:trPr>
-          <w:trHeight w:val="320"/>
-        </w:trPr>
-        <w:tc>
-          <w:tcPr>
-            <w:tcW w:w="1652" w:type="dxa"/>
-          </w:tcPr>
-          <w:p>
-            <w:pPr>
-              <w:spacing w:line="360" w:lineRule="auto"/>
-              <w:contextualSpacing w:val="0"/>
-            </w:pPr>
-            <w:r>
-              <w:rPr>
-                <w:b/>
-              </w:rPr>
-              <w:t>Función</w:t>
-            </w:r>
-          </w:p>
-        </w:tc>
-        <w:tc>
-          <w:tcPr>
-            <w:tcW w:w="7437" w:type="dxa"/>
-          </w:tcPr>
-          <w:p>
-            <w:pPr>
-              <w:pStyle w:val="Sinespaciado"/>
-            </w:pPr>
-            <w:r>
-              <w:t xml:space="preserve">Mostar al médico </w:t>
-            </w:r>
-            <w:proofErr w:type="gramStart"/>
-            <w:r>
-              <w:t>la citas programadas</w:t>
-            </w:r>
-            <w:proofErr w:type="gramEnd"/>
-            <w:r>
-              <w:t xml:space="preserve"> que tiene en el día.</w:t>
-            </w:r>
-            <w:r>
-              <w:br/>
-            </w:r>
-          </w:p>
-        </w:tc>
-      </w:tr>
-      <w:tr>
-        <w:trPr>
-          <w:trHeight w:val="641"/>
-        </w:trPr>
-        <w:tc>
-          <w:tcPr>
-            <w:tcW w:w="1652" w:type="dxa"/>
-          </w:tcPr>
-          <w:p>
-            <w:pPr>
-              <w:spacing w:line="360" w:lineRule="auto"/>
-              <w:contextualSpacing w:val="0"/>
-            </w:pPr>
-            <w:r>
-              <w:rPr>
-                <w:b/>
-              </w:rPr>
-              <w:t>Descripción</w:t>
-            </w:r>
-          </w:p>
-        </w:tc>
-        <w:tc>
-          <w:tcPr>
-            <w:tcW w:w="7437" w:type="dxa"/>
-          </w:tcPr>
-          <w:p>
-            <w:pPr>
-              <w:pStyle w:val="Sinespaciado"/>
-            </w:pPr>
-            <w:r>
-              <w:t>Permite al médico revisar su horario programado.</w:t>
-            </w:r>
-          </w:p>
-        </w:tc>
-      </w:tr>
-      <w:tr>
-        <w:trPr>
-          <w:trHeight w:val="320"/>
-        </w:trPr>
-        <w:tc>
-          <w:tcPr>
-            <w:tcW w:w="1652" w:type="dxa"/>
-          </w:tcPr>
-          <w:p>
-            <w:pPr>
-              <w:spacing w:line="360" w:lineRule="auto"/>
-              <w:contextualSpacing w:val="0"/>
-            </w:pPr>
-            <w:r>
-              <w:rPr>
-                <w:b/>
-              </w:rPr>
-              <w:t>Entrada</w:t>
-            </w:r>
-          </w:p>
-        </w:tc>
-        <w:tc>
-          <w:tcPr>
-            <w:tcW w:w="7437" w:type="dxa"/>
-          </w:tcPr>
-          <w:p>
-            <w:pPr>
-              <w:pStyle w:val="Sinespaciado"/>
-            </w:pPr>
-            <w:proofErr w:type="spellStart"/>
-            <w:r>
-              <w:t>Url</w:t>
-            </w:r>
-            <w:proofErr w:type="spellEnd"/>
-            <w:r>
-              <w:t>.</w:t>
-            </w:r>
-          </w:p>
-        </w:tc>
-      </w:tr>
-      <w:tr>
-        <w:trPr>
-          <w:trHeight w:val="320"/>
-        </w:trPr>
-        <w:tc>
-          <w:tcPr>
-            <w:tcW w:w="1652" w:type="dxa"/>
-          </w:tcPr>
-          <w:p>
-            <w:pPr>
-              <w:spacing w:line="360" w:lineRule="auto"/>
-              <w:contextualSpacing w:val="0"/>
-            </w:pPr>
-            <w:r>
-              <w:rPr>
-                <w:b/>
-              </w:rPr>
-              <w:t>Fuente</w:t>
-            </w:r>
-          </w:p>
-        </w:tc>
-        <w:tc>
-          <w:tcPr>
-            <w:tcW w:w="7437" w:type="dxa"/>
-          </w:tcPr>
-          <w:p>
-            <w:pPr>
-              <w:pStyle w:val="Sinespaciado"/>
-            </w:pPr>
-            <w:r>
-              <w:t>Teclado</w:t>
-            </w:r>
-            <w:r>
-              <w:t>.</w:t>
-            </w:r>
-          </w:p>
-        </w:tc>
-      </w:tr>
-      <w:tr>
-        <w:trPr>
-          <w:trHeight w:val="320"/>
-        </w:trPr>
-        <w:tc>
-          <w:tcPr>
-            <w:tcW w:w="1652" w:type="dxa"/>
-          </w:tcPr>
-          <w:p>
-            <w:pPr>
-              <w:spacing w:line="360" w:lineRule="auto"/>
-              <w:contextualSpacing w:val="0"/>
-            </w:pPr>
-            <w:r>
-              <w:rPr>
-                <w:b/>
-              </w:rPr>
-              <w:t>Salida</w:t>
-            </w:r>
-            <w:r>
-              <w:t xml:space="preserve">  </w:t>
-            </w:r>
-          </w:p>
-        </w:tc>
-        <w:tc>
-          <w:tcPr>
-            <w:tcW w:w="7437" w:type="dxa"/>
-          </w:tcPr>
-          <w:p>
-            <w:pPr>
-              <w:pStyle w:val="Sinespaciado"/>
-            </w:pPr>
-            <w:r>
-              <w:t>Horario</w:t>
-            </w:r>
-            <w:r>
-              <w:t>.</w:t>
-            </w:r>
-          </w:p>
-        </w:tc>
-      </w:tr>
-      <w:tr>
-        <w:trPr>
-          <w:trHeight w:val="320"/>
-        </w:trPr>
-        <w:tc>
-          <w:tcPr>
-            <w:tcW w:w="1652" w:type="dxa"/>
-          </w:tcPr>
-          <w:p>
-            <w:pPr>
-              <w:spacing w:line="360" w:lineRule="auto"/>
-              <w:contextualSpacing w:val="0"/>
-              <w:rPr>
-                <w:b/>
-              </w:rPr>
-            </w:pPr>
-            <w:r>
-              <w:rPr>
-                <w:b/>
-              </w:rPr>
-              <w:t>Fuente</w:t>
-            </w:r>
-          </w:p>
-        </w:tc>
-        <w:tc>
-          <w:tcPr>
-            <w:tcW w:w="7437" w:type="dxa"/>
-          </w:tcPr>
-          <w:p>
-            <w:pPr>
-              <w:pStyle w:val="Sinespaciado"/>
-            </w:pPr>
-            <w:r>
-              <w:t>Pantalla</w:t>
-            </w:r>
-            <w:r>
-              <w:t>.</w:t>
-            </w:r>
-          </w:p>
-        </w:tc>
-      </w:tr>
-      <w:tr>
-        <w:trPr>
-          <w:trHeight w:val="962"/>
-        </w:trPr>
-        <w:tc>
-          <w:tcPr>
-            <w:tcW w:w="1652" w:type="dxa"/>
-          </w:tcPr>
-          <w:p>
-            <w:pPr>
-              <w:spacing w:line="360" w:lineRule="auto"/>
-              <w:contextualSpacing w:val="0"/>
-            </w:pPr>
-            <w:r>
-              <w:rPr>
-                <w:b/>
-              </w:rPr>
-              <w:t>Proceso</w:t>
-            </w:r>
-          </w:p>
-        </w:tc>
-        <w:tc>
-          <w:tcPr>
-            <w:tcW w:w="7437" w:type="dxa"/>
-          </w:tcPr>
-          <w:p>
-            <w:pPr>
-              <w:pStyle w:val="Sinespaciado"/>
-            </w:pPr>
-            <w:r>
-              <w:t>El médico debe ingresar a su perfil</w:t>
-            </w:r>
-            <w:r>
-              <w:t>.</w:t>
-            </w:r>
-          </w:p>
-          <w:p>
-            <w:pPr>
-              <w:pStyle w:val="Sinespaciado"/>
-            </w:pPr>
-            <w:r>
-              <w:t xml:space="preserve">Observar </w:t>
-            </w:r>
-            <w:proofErr w:type="gramStart"/>
-            <w:r>
-              <w:t>la citas programadas</w:t>
-            </w:r>
-            <w:proofErr w:type="gramEnd"/>
-            <w:r>
-              <w:t>.</w:t>
-            </w:r>
-          </w:p>
-        </w:tc>
-      </w:tr>
-      <w:tr>
-        <w:trPr>
-          <w:trHeight w:val="320"/>
-        </w:trPr>
-        <w:tc>
-          <w:tcPr>
-            <w:tcW w:w="1652" w:type="dxa"/>
-          </w:tcPr>
-          <w:p>
-            <w:pPr>
-              <w:spacing w:line="360" w:lineRule="auto"/>
-              <w:contextualSpacing w:val="0"/>
-            </w:pPr>
-            <w:r>
-              <w:rPr>
-                <w:b/>
-              </w:rPr>
-              <w:t>Restricciones</w:t>
-            </w:r>
-          </w:p>
-        </w:tc>
-        <w:tc>
-          <w:tcPr>
-            <w:tcW w:w="7437" w:type="dxa"/>
-          </w:tcPr>
-          <w:p>
-            <w:pPr>
-              <w:pStyle w:val="Sinespaciado"/>
-            </w:pPr>
-            <w:r>
-              <w:br/>
-            </w:r>
-          </w:p>
-        </w:tc>
-      </w:tr>
-      <w:tr>
-        <w:trPr>
-          <w:trHeight w:val="305"/>
-        </w:trPr>
-        <w:tc>
-          <w:tcPr>
-            <w:tcW w:w="1652" w:type="dxa"/>
-          </w:tcPr>
-          <w:p>
-            <w:pPr>
-              <w:spacing w:line="360" w:lineRule="auto"/>
-              <w:contextualSpacing w:val="0"/>
-              <w:rPr>
-                <w:b/>
-              </w:rPr>
-            </w:pPr>
-            <w:r>
-              <w:rPr>
-                <w:b/>
-              </w:rPr>
-              <w:t>Autorizó</w:t>
-            </w:r>
-          </w:p>
-        </w:tc>
-        <w:tc>
-          <w:tcPr>
-            <w:tcW w:w="7437" w:type="dxa"/>
-          </w:tcPr>
-          <w:p>
-            <w:pPr>
-              <w:pStyle w:val="Sinespaciado"/>
-              <w:rPr>
-                <w:b/>
-              </w:rPr>
-            </w:pPr>
-            <w:r>
-              <w:rPr>
-                <w:b/>
-              </w:rPr>
-              <w:tab/>
-            </w:r>
-          </w:p>
-        </w:tc>
-      </w:tr>
-    </w:tbl>
     <w:p>
       <w:pPr>
         <w:spacing w:line="360" w:lineRule="auto"/>
@@ -5644,1285 +5254,6 @@
     </w:p>
     <w:p>
       <w:pPr>
-        <w:spacing w:line="360" w:lineRule="auto"/>
-        <w:ind w:left="992"/>
-        <w:jc w:val="both"/>
-      </w:pPr>
-    </w:p>
-    <w:tbl>
-      <w:tblPr>
-        <w:tblStyle w:val="Tablaconcuadrcula"/>
-        <w:tblW w:w="0" w:type="auto"/>
-        <w:tblLook w:val="04A0" w:firstRow="1" w:lastRow="0" w:firstColumn="1" w:lastColumn="0" w:noHBand="0" w:noVBand="1"/>
-      </w:tblPr>
-      <w:tblGrid>
-        <w:gridCol w:w="1659"/>
-        <w:gridCol w:w="7438"/>
-      </w:tblGrid>
-      <w:tr>
-        <w:trPr>
-          <w:trHeight w:val="320"/>
-        </w:trPr>
-        <w:tc>
-          <w:tcPr>
-            <w:tcW w:w="9090" w:type="dxa"/>
-            <w:gridSpan w:val="2"/>
-          </w:tcPr>
-          <w:p>
-            <w:pPr>
-              <w:pStyle w:val="Prrafodelista"/>
-              <w:numPr>
-                <w:ilvl w:val="0"/>
-                <w:numId w:val="7"/>
-              </w:numPr>
-              <w:spacing w:line="360" w:lineRule="auto"/>
-              <w:contextualSpacing w:val="0"/>
-              <w:jc w:val="both"/>
-            </w:pPr>
-            <w:r>
-              <w:rPr>
-                <w:b/>
-              </w:rPr>
-              <w:t>Perfil del médico: reportes generales</w:t>
-            </w:r>
-          </w:p>
-        </w:tc>
-      </w:tr>
-      <w:tr>
-        <w:trPr>
-          <w:trHeight w:val="320"/>
-        </w:trPr>
-        <w:tc>
-          <w:tcPr>
-            <w:tcW w:w="1652" w:type="dxa"/>
-          </w:tcPr>
-          <w:p>
-            <w:pPr>
-              <w:spacing w:line="360" w:lineRule="auto"/>
-              <w:contextualSpacing w:val="0"/>
-            </w:pPr>
-            <w:r>
-              <w:rPr>
-                <w:b/>
-              </w:rPr>
-              <w:t>Función</w:t>
-            </w:r>
-          </w:p>
-        </w:tc>
-        <w:tc>
-          <w:tcPr>
-            <w:tcW w:w="7437" w:type="dxa"/>
-          </w:tcPr>
-          <w:p>
-            <w:pPr>
-              <w:pStyle w:val="Sinespaciado"/>
-            </w:pPr>
-            <w:r>
-              <w:t>Permite al médico general un reporte general de las citas</w:t>
-            </w:r>
-            <w:r>
-              <w:t>.</w:t>
-            </w:r>
-          </w:p>
-        </w:tc>
-      </w:tr>
-      <w:tr>
-        <w:trPr>
-          <w:trHeight w:val="641"/>
-        </w:trPr>
-        <w:tc>
-          <w:tcPr>
-            <w:tcW w:w="1652" w:type="dxa"/>
-          </w:tcPr>
-          <w:p>
-            <w:pPr>
-              <w:spacing w:line="360" w:lineRule="auto"/>
-              <w:contextualSpacing w:val="0"/>
-            </w:pPr>
-            <w:r>
-              <w:rPr>
-                <w:b/>
-              </w:rPr>
-              <w:t>Descripción</w:t>
-            </w:r>
-          </w:p>
-        </w:tc>
-        <w:tc>
-          <w:tcPr>
-            <w:tcW w:w="7437" w:type="dxa"/>
-          </w:tcPr>
-          <w:p>
-            <w:pPr>
-              <w:pStyle w:val="Sinespaciado"/>
-            </w:pPr>
-            <w:r>
-              <w:t>Pantalla que genera un reporte general</w:t>
-            </w:r>
-            <w:r>
-              <w:t>.</w:t>
-            </w:r>
-            <w:r>
-              <w:br/>
-            </w:r>
-          </w:p>
-        </w:tc>
-      </w:tr>
-      <w:tr>
-        <w:trPr>
-          <w:trHeight w:val="320"/>
-        </w:trPr>
-        <w:tc>
-          <w:tcPr>
-            <w:tcW w:w="1652" w:type="dxa"/>
-          </w:tcPr>
-          <w:p>
-            <w:pPr>
-              <w:spacing w:line="360" w:lineRule="auto"/>
-              <w:contextualSpacing w:val="0"/>
-            </w:pPr>
-            <w:r>
-              <w:rPr>
-                <w:b/>
-              </w:rPr>
-              <w:t>Entrada</w:t>
-            </w:r>
-          </w:p>
-        </w:tc>
-        <w:tc>
-          <w:tcPr>
-            <w:tcW w:w="7437" w:type="dxa"/>
-          </w:tcPr>
-          <w:p>
-            <w:pPr>
-              <w:pStyle w:val="Sinespaciado"/>
-            </w:pPr>
-            <w:r>
-              <w:t>Fecha de cita realizada</w:t>
-            </w:r>
-            <w:r>
-              <w:t>.</w:t>
-            </w:r>
-          </w:p>
-        </w:tc>
-      </w:tr>
-      <w:tr>
-        <w:trPr>
-          <w:trHeight w:val="320"/>
-        </w:trPr>
-        <w:tc>
-          <w:tcPr>
-            <w:tcW w:w="1652" w:type="dxa"/>
-          </w:tcPr>
-          <w:p>
-            <w:pPr>
-              <w:spacing w:line="360" w:lineRule="auto"/>
-              <w:contextualSpacing w:val="0"/>
-            </w:pPr>
-            <w:r>
-              <w:rPr>
-                <w:b/>
-              </w:rPr>
-              <w:lastRenderedPageBreak/>
-              <w:t>Fuente</w:t>
-            </w:r>
-          </w:p>
-        </w:tc>
-        <w:tc>
-          <w:tcPr>
-            <w:tcW w:w="7437" w:type="dxa"/>
-          </w:tcPr>
-          <w:p>
-            <w:pPr>
-              <w:pStyle w:val="Sinespaciado"/>
-            </w:pPr>
-            <w:r>
-              <w:t>Teclado.</w:t>
-            </w:r>
-          </w:p>
-        </w:tc>
-      </w:tr>
-      <w:tr>
-        <w:trPr>
-          <w:trHeight w:val="320"/>
-        </w:trPr>
-        <w:tc>
-          <w:tcPr>
-            <w:tcW w:w="1652" w:type="dxa"/>
-          </w:tcPr>
-          <w:p>
-            <w:pPr>
-              <w:spacing w:line="360" w:lineRule="auto"/>
-              <w:contextualSpacing w:val="0"/>
-            </w:pPr>
-            <w:r>
-              <w:rPr>
-                <w:b/>
-              </w:rPr>
-              <w:t>Salida</w:t>
-            </w:r>
-            <w:r>
-              <w:t xml:space="preserve">  </w:t>
-            </w:r>
-          </w:p>
-        </w:tc>
-        <w:tc>
-          <w:tcPr>
-            <w:tcW w:w="7437" w:type="dxa"/>
-          </w:tcPr>
-          <w:p>
-            <w:pPr>
-              <w:pStyle w:val="Sinespaciado"/>
-            </w:pPr>
-            <w:r>
-              <w:t>Reporte de la cita</w:t>
-            </w:r>
-            <w:r>
-              <w:t>.</w:t>
-            </w:r>
-          </w:p>
-        </w:tc>
-      </w:tr>
-      <w:tr>
-        <w:trPr>
-          <w:trHeight w:val="320"/>
-        </w:trPr>
-        <w:tc>
-          <w:tcPr>
-            <w:tcW w:w="1652" w:type="dxa"/>
-          </w:tcPr>
-          <w:p>
-            <w:pPr>
-              <w:spacing w:line="360" w:lineRule="auto"/>
-              <w:contextualSpacing w:val="0"/>
-              <w:rPr>
-                <w:b/>
-              </w:rPr>
-            </w:pPr>
-            <w:r>
-              <w:rPr>
-                <w:b/>
-              </w:rPr>
-              <w:t>Fuente</w:t>
-            </w:r>
-          </w:p>
-        </w:tc>
-        <w:tc>
-          <w:tcPr>
-            <w:tcW w:w="7437" w:type="dxa"/>
-          </w:tcPr>
-          <w:p>
-            <w:pPr>
-              <w:pStyle w:val="Sinespaciado"/>
-            </w:pPr>
-            <w:r>
-              <w:t>Pantalla</w:t>
-            </w:r>
-            <w:r>
-              <w:t>.</w:t>
-            </w:r>
-          </w:p>
-        </w:tc>
-      </w:tr>
-      <w:tr>
-        <w:trPr>
-          <w:trHeight w:val="962"/>
-        </w:trPr>
-        <w:tc>
-          <w:tcPr>
-            <w:tcW w:w="1652" w:type="dxa"/>
-          </w:tcPr>
-          <w:p>
-            <w:pPr>
-              <w:spacing w:line="360" w:lineRule="auto"/>
-              <w:contextualSpacing w:val="0"/>
-            </w:pPr>
-            <w:r>
-              <w:rPr>
-                <w:b/>
-              </w:rPr>
-              <w:t>Proceso</w:t>
-            </w:r>
-          </w:p>
-        </w:tc>
-        <w:tc>
-          <w:tcPr>
-            <w:tcW w:w="7437" w:type="dxa"/>
-          </w:tcPr>
-          <w:p>
-            <w:pPr>
-              <w:pStyle w:val="Sinespaciado"/>
-            </w:pPr>
-            <w:r>
-              <w:t>Dar clic en reporte de citas</w:t>
-            </w:r>
-            <w:r>
-              <w:t>.</w:t>
-            </w:r>
-          </w:p>
-          <w:p>
-            <w:pPr>
-              <w:pStyle w:val="Sinespaciado"/>
-            </w:pPr>
-            <w:r>
-              <w:t>Selecciona la cita deseada</w:t>
-            </w:r>
-            <w:r>
-              <w:t>.</w:t>
-            </w:r>
-          </w:p>
-          <w:p>
-            <w:pPr>
-              <w:pStyle w:val="Sinespaciado"/>
-            </w:pPr>
-            <w:r>
-              <w:t>Obtener el reporte general</w:t>
-            </w:r>
-            <w:r>
-              <w:t>.</w:t>
-            </w:r>
-          </w:p>
-        </w:tc>
-      </w:tr>
-      <w:tr>
-        <w:trPr>
-          <w:trHeight w:val="320"/>
-        </w:trPr>
-        <w:tc>
-          <w:tcPr>
-            <w:tcW w:w="1652" w:type="dxa"/>
-          </w:tcPr>
-          <w:p>
-            <w:pPr>
-              <w:spacing w:line="360" w:lineRule="auto"/>
-              <w:contextualSpacing w:val="0"/>
-            </w:pPr>
-            <w:r>
-              <w:rPr>
-                <w:b/>
-              </w:rPr>
-              <w:t>Restricciones</w:t>
-            </w:r>
-          </w:p>
-        </w:tc>
-        <w:tc>
-          <w:tcPr>
-            <w:tcW w:w="7437" w:type="dxa"/>
-          </w:tcPr>
-          <w:p>
-            <w:pPr>
-              <w:pStyle w:val="Sinespaciado"/>
-            </w:pPr>
-            <w:r>
-              <w:br/>
-            </w:r>
-          </w:p>
-        </w:tc>
-      </w:tr>
-      <w:tr>
-        <w:trPr>
-          <w:trHeight w:val="305"/>
-        </w:trPr>
-        <w:tc>
-          <w:tcPr>
-            <w:tcW w:w="1652" w:type="dxa"/>
-          </w:tcPr>
-          <w:p>
-            <w:pPr>
-              <w:spacing w:line="360" w:lineRule="auto"/>
-              <w:contextualSpacing w:val="0"/>
-              <w:rPr>
-                <w:b/>
-              </w:rPr>
-            </w:pPr>
-            <w:r>
-              <w:rPr>
-                <w:b/>
-              </w:rPr>
-              <w:t>Autorizó</w:t>
-            </w:r>
-          </w:p>
-        </w:tc>
-        <w:tc>
-          <w:tcPr>
-            <w:tcW w:w="7437" w:type="dxa"/>
-          </w:tcPr>
-          <w:p>
-            <w:pPr>
-              <w:pStyle w:val="Sinespaciado"/>
-              <w:rPr>
-                <w:b/>
-              </w:rPr>
-            </w:pPr>
-            <w:r>
-              <w:rPr>
-                <w:b/>
-              </w:rPr>
-              <w:tab/>
-            </w:r>
-          </w:p>
-        </w:tc>
-      </w:tr>
-    </w:tbl>
-    <w:p>
-      <w:pPr>
-        <w:spacing w:line="360" w:lineRule="auto"/>
-        <w:jc w:val="both"/>
-      </w:pPr>
-    </w:p>
-    <w:tbl>
-      <w:tblPr>
-        <w:tblStyle w:val="Tablaconcuadrcula"/>
-        <w:tblW w:w="0" w:type="auto"/>
-        <w:tblLook w:val="04A0" w:firstRow="1" w:lastRow="0" w:firstColumn="1" w:lastColumn="0" w:noHBand="0" w:noVBand="1"/>
-      </w:tblPr>
-      <w:tblGrid>
-        <w:gridCol w:w="1659"/>
-        <w:gridCol w:w="7438"/>
-      </w:tblGrid>
-      <w:tr>
-        <w:trPr>
-          <w:trHeight w:val="320"/>
-        </w:trPr>
-        <w:tc>
-          <w:tcPr>
-            <w:tcW w:w="9090" w:type="dxa"/>
-            <w:gridSpan w:val="2"/>
-          </w:tcPr>
-          <w:p>
-            <w:pPr>
-              <w:pStyle w:val="Prrafodelista"/>
-              <w:numPr>
-                <w:ilvl w:val="0"/>
-                <w:numId w:val="7"/>
-              </w:numPr>
-              <w:spacing w:line="360" w:lineRule="auto"/>
-              <w:contextualSpacing w:val="0"/>
-              <w:jc w:val="both"/>
-            </w:pPr>
-            <w:r>
-              <w:rPr>
-                <w:b/>
-              </w:rPr>
-              <w:t>Perfil del médico: reportes generales</w:t>
-            </w:r>
-          </w:p>
-        </w:tc>
-      </w:tr>
-      <w:tr>
-        <w:trPr>
-          <w:trHeight w:val="320"/>
-        </w:trPr>
-        <w:tc>
-          <w:tcPr>
-            <w:tcW w:w="1652" w:type="dxa"/>
-          </w:tcPr>
-          <w:p>
-            <w:pPr>
-              <w:spacing w:line="360" w:lineRule="auto"/>
-              <w:contextualSpacing w:val="0"/>
-            </w:pPr>
-            <w:r>
-              <w:rPr>
-                <w:b/>
-              </w:rPr>
-              <w:t>Función</w:t>
-            </w:r>
-          </w:p>
-        </w:tc>
-        <w:tc>
-          <w:tcPr>
-            <w:tcW w:w="7437" w:type="dxa"/>
-          </w:tcPr>
-          <w:p>
-            <w:pPr>
-              <w:pStyle w:val="Sinespaciado"/>
-            </w:pPr>
-            <w:r>
-              <w:t>Permite al médico general un reporte general de las citas</w:t>
-            </w:r>
-            <w:r>
-              <w:t>.</w:t>
-            </w:r>
-          </w:p>
-        </w:tc>
-      </w:tr>
-      <w:tr>
-        <w:trPr>
-          <w:trHeight w:val="641"/>
-        </w:trPr>
-        <w:tc>
-          <w:tcPr>
-            <w:tcW w:w="1652" w:type="dxa"/>
-          </w:tcPr>
-          <w:p>
-            <w:pPr>
-              <w:spacing w:line="360" w:lineRule="auto"/>
-              <w:contextualSpacing w:val="0"/>
-            </w:pPr>
-            <w:r>
-              <w:rPr>
-                <w:b/>
-              </w:rPr>
-              <w:t>Descripción</w:t>
-            </w:r>
-          </w:p>
-        </w:tc>
-        <w:tc>
-          <w:tcPr>
-            <w:tcW w:w="7437" w:type="dxa"/>
-          </w:tcPr>
-          <w:p>
-            <w:pPr>
-              <w:pStyle w:val="Sinespaciado"/>
-            </w:pPr>
-            <w:r>
-              <w:t>Pantalla que genera un reporte general</w:t>
-            </w:r>
-            <w:r>
-              <w:t>.</w:t>
-            </w:r>
-            <w:r>
-              <w:br/>
-            </w:r>
-          </w:p>
-        </w:tc>
-      </w:tr>
-      <w:tr>
-        <w:trPr>
-          <w:trHeight w:val="320"/>
-        </w:trPr>
-        <w:tc>
-          <w:tcPr>
-            <w:tcW w:w="1652" w:type="dxa"/>
-          </w:tcPr>
-          <w:p>
-            <w:pPr>
-              <w:spacing w:line="360" w:lineRule="auto"/>
-              <w:contextualSpacing w:val="0"/>
-            </w:pPr>
-            <w:r>
-              <w:rPr>
-                <w:b/>
-              </w:rPr>
-              <w:t>Entrada</w:t>
-            </w:r>
-          </w:p>
-        </w:tc>
-        <w:tc>
-          <w:tcPr>
-            <w:tcW w:w="7437" w:type="dxa"/>
-          </w:tcPr>
-          <w:p>
-            <w:pPr>
-              <w:pStyle w:val="Sinespaciado"/>
-            </w:pPr>
-            <w:r>
-              <w:t>Fecha de cita realizada</w:t>
-            </w:r>
-            <w:r>
-              <w:t>.</w:t>
-            </w:r>
-          </w:p>
-        </w:tc>
-      </w:tr>
-      <w:tr>
-        <w:trPr>
-          <w:trHeight w:val="320"/>
-        </w:trPr>
-        <w:tc>
-          <w:tcPr>
-            <w:tcW w:w="1652" w:type="dxa"/>
-          </w:tcPr>
-          <w:p>
-            <w:pPr>
-              <w:spacing w:line="360" w:lineRule="auto"/>
-              <w:contextualSpacing w:val="0"/>
-            </w:pPr>
-            <w:r>
-              <w:rPr>
-                <w:b/>
-              </w:rPr>
-              <w:t>Fuente</w:t>
-            </w:r>
-          </w:p>
-        </w:tc>
-        <w:tc>
-          <w:tcPr>
-            <w:tcW w:w="7437" w:type="dxa"/>
-          </w:tcPr>
-          <w:p>
-            <w:pPr>
-              <w:pStyle w:val="Sinespaciado"/>
-            </w:pPr>
-            <w:r>
-              <w:t>Teclado.</w:t>
-            </w:r>
-          </w:p>
-        </w:tc>
-      </w:tr>
-      <w:tr>
-        <w:trPr>
-          <w:trHeight w:val="320"/>
-        </w:trPr>
-        <w:tc>
-          <w:tcPr>
-            <w:tcW w:w="1652" w:type="dxa"/>
-          </w:tcPr>
-          <w:p>
-            <w:pPr>
-              <w:spacing w:line="360" w:lineRule="auto"/>
-              <w:contextualSpacing w:val="0"/>
-            </w:pPr>
-            <w:r>
-              <w:rPr>
-                <w:b/>
-              </w:rPr>
-              <w:t>Salida</w:t>
-            </w:r>
-            <w:r>
-              <w:t xml:space="preserve">  </w:t>
-            </w:r>
-          </w:p>
-        </w:tc>
-        <w:tc>
-          <w:tcPr>
-            <w:tcW w:w="7437" w:type="dxa"/>
-          </w:tcPr>
-          <w:p>
-            <w:pPr>
-              <w:pStyle w:val="Sinespaciado"/>
-            </w:pPr>
-            <w:r>
-              <w:t>Reporte de la cita</w:t>
-            </w:r>
-            <w:r>
-              <w:t>.</w:t>
-            </w:r>
-          </w:p>
-        </w:tc>
-      </w:tr>
-      <w:tr>
-        <w:trPr>
-          <w:trHeight w:val="320"/>
-        </w:trPr>
-        <w:tc>
-          <w:tcPr>
-            <w:tcW w:w="1652" w:type="dxa"/>
-          </w:tcPr>
-          <w:p>
-            <w:pPr>
-              <w:spacing w:line="360" w:lineRule="auto"/>
-              <w:contextualSpacing w:val="0"/>
-              <w:rPr>
-                <w:b/>
-              </w:rPr>
-            </w:pPr>
-            <w:r>
-              <w:rPr>
-                <w:b/>
-              </w:rPr>
-              <w:t>Fuente</w:t>
-            </w:r>
-          </w:p>
-        </w:tc>
-        <w:tc>
-          <w:tcPr>
-            <w:tcW w:w="7437" w:type="dxa"/>
-          </w:tcPr>
-          <w:p>
-            <w:pPr>
-              <w:pStyle w:val="Sinespaciado"/>
-            </w:pPr>
-            <w:r>
-              <w:t>Pantalla</w:t>
-            </w:r>
-            <w:r>
-              <w:t>.</w:t>
-            </w:r>
-          </w:p>
-        </w:tc>
-      </w:tr>
-      <w:tr>
-        <w:trPr>
-          <w:trHeight w:val="962"/>
-        </w:trPr>
-        <w:tc>
-          <w:tcPr>
-            <w:tcW w:w="1652" w:type="dxa"/>
-          </w:tcPr>
-          <w:p>
-            <w:pPr>
-              <w:spacing w:line="360" w:lineRule="auto"/>
-              <w:contextualSpacing w:val="0"/>
-            </w:pPr>
-            <w:r>
-              <w:rPr>
-                <w:b/>
-              </w:rPr>
-              <w:t>Proceso</w:t>
-            </w:r>
-          </w:p>
-        </w:tc>
-        <w:tc>
-          <w:tcPr>
-            <w:tcW w:w="7437" w:type="dxa"/>
-          </w:tcPr>
-          <w:p>
-            <w:pPr>
-              <w:pStyle w:val="Sinespaciado"/>
-            </w:pPr>
-            <w:r>
-              <w:t>Dar clic en reporte de citas</w:t>
-            </w:r>
-            <w:r>
-              <w:t>.</w:t>
-            </w:r>
-          </w:p>
-          <w:p>
-            <w:pPr>
-              <w:pStyle w:val="Sinespaciado"/>
-            </w:pPr>
-            <w:r>
-              <w:t>Selecciona la cita deseada</w:t>
-            </w:r>
-            <w:r>
-              <w:t>.</w:t>
-            </w:r>
-          </w:p>
-          <w:p>
-            <w:pPr>
-              <w:pStyle w:val="Sinespaciado"/>
-            </w:pPr>
-            <w:r>
-              <w:t>Obtener el reporte general</w:t>
-            </w:r>
-            <w:r>
-              <w:t>.</w:t>
-            </w:r>
-          </w:p>
-        </w:tc>
-      </w:tr>
-      <w:tr>
-        <w:trPr>
-          <w:trHeight w:val="320"/>
-        </w:trPr>
-        <w:tc>
-          <w:tcPr>
-            <w:tcW w:w="1652" w:type="dxa"/>
-          </w:tcPr>
-          <w:p>
-            <w:pPr>
-              <w:spacing w:line="360" w:lineRule="auto"/>
-              <w:contextualSpacing w:val="0"/>
-            </w:pPr>
-            <w:r>
-              <w:rPr>
-                <w:b/>
-              </w:rPr>
-              <w:t>Restricciones</w:t>
-            </w:r>
-          </w:p>
-        </w:tc>
-        <w:tc>
-          <w:tcPr>
-            <w:tcW w:w="7437" w:type="dxa"/>
-          </w:tcPr>
-          <w:p>
-            <w:pPr>
-              <w:pStyle w:val="Sinespaciado"/>
-            </w:pPr>
-            <w:r>
-              <w:br/>
-            </w:r>
-          </w:p>
-        </w:tc>
-      </w:tr>
-      <w:tr>
-        <w:trPr>
-          <w:trHeight w:val="305"/>
-        </w:trPr>
-        <w:tc>
-          <w:tcPr>
-            <w:tcW w:w="1652" w:type="dxa"/>
-          </w:tcPr>
-          <w:p>
-            <w:pPr>
-              <w:spacing w:line="360" w:lineRule="auto"/>
-              <w:contextualSpacing w:val="0"/>
-              <w:rPr>
-                <w:b/>
-              </w:rPr>
-            </w:pPr>
-            <w:r>
-              <w:rPr>
-                <w:b/>
-              </w:rPr>
-              <w:t>Autorizó</w:t>
-            </w:r>
-          </w:p>
-        </w:tc>
-        <w:tc>
-          <w:tcPr>
-            <w:tcW w:w="7437" w:type="dxa"/>
-          </w:tcPr>
-          <w:p>
-            <w:pPr>
-              <w:pStyle w:val="Sinespaciado"/>
-              <w:rPr>
-                <w:b/>
-              </w:rPr>
-            </w:pPr>
-            <w:r>
-              <w:rPr>
-                <w:b/>
-              </w:rPr>
-              <w:tab/>
-            </w:r>
-          </w:p>
-        </w:tc>
-      </w:tr>
-    </w:tbl>
-    <w:p>
-      <w:pPr>
-        <w:spacing w:line="360" w:lineRule="auto"/>
-        <w:jc w:val="both"/>
-      </w:pPr>
-    </w:p>
-    <w:tbl>
-      <w:tblPr>
-        <w:tblStyle w:val="Tablaconcuadrcula"/>
-        <w:tblW w:w="0" w:type="auto"/>
-        <w:tblLook w:val="04A0" w:firstRow="1" w:lastRow="0" w:firstColumn="1" w:lastColumn="0" w:noHBand="0" w:noVBand="1"/>
-      </w:tblPr>
-      <w:tblGrid>
-        <w:gridCol w:w="1659"/>
-        <w:gridCol w:w="7438"/>
-      </w:tblGrid>
-      <w:tr>
-        <w:trPr>
-          <w:trHeight w:val="320"/>
-        </w:trPr>
-        <w:tc>
-          <w:tcPr>
-            <w:tcW w:w="9090" w:type="dxa"/>
-            <w:gridSpan w:val="2"/>
-          </w:tcPr>
-          <w:p>
-            <w:pPr>
-              <w:pStyle w:val="Prrafodelista"/>
-              <w:numPr>
-                <w:ilvl w:val="0"/>
-                <w:numId w:val="7"/>
-              </w:numPr>
-              <w:spacing w:line="360" w:lineRule="auto"/>
-              <w:contextualSpacing w:val="0"/>
-              <w:jc w:val="both"/>
-            </w:pPr>
-            <w:r>
-              <w:rPr>
-                <w:b/>
-              </w:rPr>
-              <w:t>Perfil del médico: reportes generales</w:t>
-            </w:r>
-          </w:p>
-        </w:tc>
-      </w:tr>
-      <w:tr>
-        <w:trPr>
-          <w:trHeight w:val="320"/>
-        </w:trPr>
-        <w:tc>
-          <w:tcPr>
-            <w:tcW w:w="1652" w:type="dxa"/>
-          </w:tcPr>
-          <w:p>
-            <w:pPr>
-              <w:spacing w:line="360" w:lineRule="auto"/>
-              <w:contextualSpacing w:val="0"/>
-            </w:pPr>
-            <w:r>
-              <w:rPr>
-                <w:b/>
-              </w:rPr>
-              <w:t>Función</w:t>
-            </w:r>
-          </w:p>
-        </w:tc>
-        <w:tc>
-          <w:tcPr>
-            <w:tcW w:w="7437" w:type="dxa"/>
-          </w:tcPr>
-          <w:p>
-            <w:pPr>
-              <w:pStyle w:val="Sinespaciado"/>
-            </w:pPr>
-            <w:r>
-              <w:t>Permite al médico general un reporte general de las citas</w:t>
-            </w:r>
-            <w:r>
-              <w:t>.</w:t>
-            </w:r>
-          </w:p>
-        </w:tc>
-      </w:tr>
-      <w:tr>
-        <w:trPr>
-          <w:trHeight w:val="641"/>
-        </w:trPr>
-        <w:tc>
-          <w:tcPr>
-            <w:tcW w:w="1652" w:type="dxa"/>
-          </w:tcPr>
-          <w:p>
-            <w:pPr>
-              <w:spacing w:line="360" w:lineRule="auto"/>
-              <w:contextualSpacing w:val="0"/>
-            </w:pPr>
-            <w:r>
-              <w:rPr>
-                <w:b/>
-              </w:rPr>
-              <w:t>Descripción</w:t>
-            </w:r>
-          </w:p>
-        </w:tc>
-        <w:tc>
-          <w:tcPr>
-            <w:tcW w:w="7437" w:type="dxa"/>
-          </w:tcPr>
-          <w:p>
-            <w:pPr>
-              <w:pStyle w:val="Sinespaciado"/>
-            </w:pPr>
-            <w:r>
-              <w:t>Pantalla que genera un reporte general</w:t>
-            </w:r>
-            <w:r>
-              <w:t>.</w:t>
-            </w:r>
-            <w:r>
-              <w:br/>
-            </w:r>
-          </w:p>
-        </w:tc>
-      </w:tr>
-      <w:tr>
-        <w:trPr>
-          <w:trHeight w:val="320"/>
-        </w:trPr>
-        <w:tc>
-          <w:tcPr>
-            <w:tcW w:w="1652" w:type="dxa"/>
-          </w:tcPr>
-          <w:p>
-            <w:pPr>
-              <w:spacing w:line="360" w:lineRule="auto"/>
-              <w:contextualSpacing w:val="0"/>
-            </w:pPr>
-            <w:r>
-              <w:rPr>
-                <w:b/>
-              </w:rPr>
-              <w:t>Entrada</w:t>
-            </w:r>
-          </w:p>
-        </w:tc>
-        <w:tc>
-          <w:tcPr>
-            <w:tcW w:w="7437" w:type="dxa"/>
-          </w:tcPr>
-          <w:p>
-            <w:pPr>
-              <w:pStyle w:val="Sinespaciado"/>
-            </w:pPr>
-            <w:r>
-              <w:t>Fecha de cita realizada</w:t>
-            </w:r>
-            <w:r>
-              <w:t>.</w:t>
-            </w:r>
-          </w:p>
-        </w:tc>
-      </w:tr>
-      <w:tr>
-        <w:trPr>
-          <w:trHeight w:val="320"/>
-        </w:trPr>
-        <w:tc>
-          <w:tcPr>
-            <w:tcW w:w="1652" w:type="dxa"/>
-          </w:tcPr>
-          <w:p>
-            <w:pPr>
-              <w:spacing w:line="360" w:lineRule="auto"/>
-              <w:contextualSpacing w:val="0"/>
-            </w:pPr>
-            <w:r>
-              <w:rPr>
-                <w:b/>
-              </w:rPr>
-              <w:t>Fuente</w:t>
-            </w:r>
-          </w:p>
-        </w:tc>
-        <w:tc>
-          <w:tcPr>
-            <w:tcW w:w="7437" w:type="dxa"/>
-          </w:tcPr>
-          <w:p>
-            <w:pPr>
-              <w:pStyle w:val="Sinespaciado"/>
-            </w:pPr>
-            <w:r>
-              <w:t>Teclado.</w:t>
-            </w:r>
-          </w:p>
-        </w:tc>
-      </w:tr>
-      <w:tr>
-        <w:trPr>
-          <w:trHeight w:val="320"/>
-        </w:trPr>
-        <w:tc>
-          <w:tcPr>
-            <w:tcW w:w="1652" w:type="dxa"/>
-          </w:tcPr>
-          <w:p>
-            <w:pPr>
-              <w:spacing w:line="360" w:lineRule="auto"/>
-              <w:contextualSpacing w:val="0"/>
-            </w:pPr>
-            <w:r>
-              <w:rPr>
-                <w:b/>
-              </w:rPr>
-              <w:lastRenderedPageBreak/>
-              <w:t>Salida</w:t>
-            </w:r>
-            <w:r>
-              <w:t xml:space="preserve">  </w:t>
-            </w:r>
-          </w:p>
-        </w:tc>
-        <w:tc>
-          <w:tcPr>
-            <w:tcW w:w="7437" w:type="dxa"/>
-          </w:tcPr>
-          <w:p>
-            <w:pPr>
-              <w:pStyle w:val="Sinespaciado"/>
-            </w:pPr>
-            <w:r>
-              <w:t>Reporte de la cita</w:t>
-            </w:r>
-            <w:r>
-              <w:t>.</w:t>
-            </w:r>
-          </w:p>
-        </w:tc>
-      </w:tr>
-      <w:tr>
-        <w:trPr>
-          <w:trHeight w:val="320"/>
-        </w:trPr>
-        <w:tc>
-          <w:tcPr>
-            <w:tcW w:w="1652" w:type="dxa"/>
-          </w:tcPr>
-          <w:p>
-            <w:pPr>
-              <w:spacing w:line="360" w:lineRule="auto"/>
-              <w:contextualSpacing w:val="0"/>
-              <w:rPr>
-                <w:b/>
-              </w:rPr>
-            </w:pPr>
-            <w:r>
-              <w:rPr>
-                <w:b/>
-              </w:rPr>
-              <w:t>Fuente</w:t>
-            </w:r>
-          </w:p>
-        </w:tc>
-        <w:tc>
-          <w:tcPr>
-            <w:tcW w:w="7437" w:type="dxa"/>
-          </w:tcPr>
-          <w:p>
-            <w:pPr>
-              <w:pStyle w:val="Sinespaciado"/>
-            </w:pPr>
-            <w:r>
-              <w:t>Pantalla</w:t>
-            </w:r>
-            <w:r>
-              <w:t>.</w:t>
-            </w:r>
-          </w:p>
-        </w:tc>
-      </w:tr>
-      <w:tr>
-        <w:trPr>
-          <w:trHeight w:val="962"/>
-        </w:trPr>
-        <w:tc>
-          <w:tcPr>
-            <w:tcW w:w="1652" w:type="dxa"/>
-          </w:tcPr>
-          <w:p>
-            <w:pPr>
-              <w:spacing w:line="360" w:lineRule="auto"/>
-              <w:contextualSpacing w:val="0"/>
-            </w:pPr>
-            <w:r>
-              <w:rPr>
-                <w:b/>
-              </w:rPr>
-              <w:t>Proceso</w:t>
-            </w:r>
-          </w:p>
-        </w:tc>
-        <w:tc>
-          <w:tcPr>
-            <w:tcW w:w="7437" w:type="dxa"/>
-          </w:tcPr>
-          <w:p>
-            <w:pPr>
-              <w:pStyle w:val="Sinespaciado"/>
-            </w:pPr>
-            <w:r>
-              <w:t>Dar clic en reporte de citas</w:t>
-            </w:r>
-            <w:r>
-              <w:t>.</w:t>
-            </w:r>
-          </w:p>
-          <w:p>
-            <w:pPr>
-              <w:pStyle w:val="Sinespaciado"/>
-            </w:pPr>
-            <w:r>
-              <w:t>Selecciona la cita deseada</w:t>
-            </w:r>
-            <w:r>
-              <w:t>.</w:t>
-            </w:r>
-          </w:p>
-          <w:p>
-            <w:pPr>
-              <w:pStyle w:val="Sinespaciado"/>
-            </w:pPr>
-            <w:r>
-              <w:t>Obtener el reporte general</w:t>
-            </w:r>
-            <w:r>
-              <w:t>.</w:t>
-            </w:r>
-          </w:p>
-        </w:tc>
-      </w:tr>
-      <w:tr>
-        <w:trPr>
-          <w:trHeight w:val="320"/>
-        </w:trPr>
-        <w:tc>
-          <w:tcPr>
-            <w:tcW w:w="1652" w:type="dxa"/>
-          </w:tcPr>
-          <w:p>
-            <w:pPr>
-              <w:spacing w:line="360" w:lineRule="auto"/>
-              <w:contextualSpacing w:val="0"/>
-            </w:pPr>
-            <w:r>
-              <w:rPr>
-                <w:b/>
-              </w:rPr>
-              <w:t>Restricciones</w:t>
-            </w:r>
-          </w:p>
-        </w:tc>
-        <w:tc>
-          <w:tcPr>
-            <w:tcW w:w="7437" w:type="dxa"/>
-          </w:tcPr>
-          <w:p>
-            <w:pPr>
-              <w:pStyle w:val="Sinespaciado"/>
-            </w:pPr>
-            <w:r>
-              <w:br/>
-            </w:r>
-          </w:p>
-        </w:tc>
-      </w:tr>
-      <w:tr>
-        <w:trPr>
-          <w:trHeight w:val="305"/>
-        </w:trPr>
-        <w:tc>
-          <w:tcPr>
-            <w:tcW w:w="1652" w:type="dxa"/>
-          </w:tcPr>
-          <w:p>
-            <w:pPr>
-              <w:spacing w:line="360" w:lineRule="auto"/>
-              <w:contextualSpacing w:val="0"/>
-              <w:rPr>
-                <w:b/>
-              </w:rPr>
-            </w:pPr>
-            <w:r>
-              <w:rPr>
-                <w:b/>
-              </w:rPr>
-              <w:t>Autorizó</w:t>
-            </w:r>
-          </w:p>
-        </w:tc>
-        <w:tc>
-          <w:tcPr>
-            <w:tcW w:w="7437" w:type="dxa"/>
-          </w:tcPr>
-          <w:p>
-            <w:pPr>
-              <w:pStyle w:val="Sinespaciado"/>
-              <w:rPr>
-                <w:b/>
-              </w:rPr>
-            </w:pPr>
-            <w:r>
-              <w:rPr>
-                <w:b/>
-              </w:rPr>
-              <w:tab/>
-            </w:r>
-          </w:p>
-        </w:tc>
-      </w:tr>
-    </w:tbl>
-    <w:p>
-      <w:pPr>
-        <w:spacing w:line="360" w:lineRule="auto"/>
-        <w:jc w:val="both"/>
-      </w:pPr>
-    </w:p>
-    <w:p>
-      <w:pPr>
-        <w:spacing w:line="360" w:lineRule="auto"/>
-        <w:jc w:val="both"/>
-      </w:pPr>
-    </w:p>
-    <w:p>
-      <w:pPr>
-        <w:spacing w:line="360" w:lineRule="auto"/>
-        <w:ind w:left="992"/>
-        <w:jc w:val="both"/>
-      </w:pPr>
-    </w:p>
-    <w:p>
-      <w:pPr>
         <w:pStyle w:val="Ttulo2"/>
       </w:pPr>
       <w:r>
@@ -6934,16 +5265,21 @@
         <w:pStyle w:val="Sinespaciado"/>
       </w:pPr>
       <w:r>
-        <w:t>Navegador web</w:t>
-      </w:r>
+        <w:t>Sistema operativo</w:t>
+      </w:r>
+      <w:r>
+        <w:t xml:space="preserve"> Android o </w:t>
+      </w:r>
+      <w:proofErr w:type="spellStart"/>
+      <w:r>
+        <w:t>Ios</w:t>
+      </w:r>
+      <w:proofErr w:type="spellEnd"/>
     </w:p>
     <w:p>
       <w:pPr>
         <w:pStyle w:val="Sinespaciado"/>
       </w:pPr>
-      <w:r>
-        <w:t>Sistema operativo</w:t>
-      </w:r>
     </w:p>
     <w:p>
       <w:pPr>
@@ -6953,6 +5289,7 @@
         <w:t>Requerimiento de hardware</w:t>
       </w:r>
     </w:p>
+    <w:p/>
     <w:p>
       <w:pPr>
         <w:pStyle w:val="Sinespaciado"/>
@@ -6966,6 +5303,23 @@
         <w:pStyle w:val="Sinespaciado"/>
       </w:pPr>
       <w:r>
+        <w:t xml:space="preserve">Mínimo tener una versión de </w:t>
+      </w:r>
+      <w:r>
+        <w:t xml:space="preserve">Android </w:t>
+      </w:r>
+      <w:r>
+        <w:t xml:space="preserve">igual o mayor a </w:t>
+      </w:r>
+      <w:r>
+        <w:t>9.0</w:t>
+      </w:r>
+    </w:p>
+    <w:p>
+      <w:pPr>
+        <w:pStyle w:val="Sinespaciado"/>
+      </w:pPr>
+      <w:r>
         <w:t>Procesador: Procesador a 1 GHz o más rápido.</w:t>
       </w:r>
     </w:p>
@@ -6974,7 +5328,13 @@
         <w:pStyle w:val="Sinespaciado"/>
       </w:pPr>
       <w:r>
-        <w:t xml:space="preserve">RAM: 1 GB </w:t>
+        <w:t xml:space="preserve">RAM: </w:t>
+      </w:r>
+      <w:r>
+        <w:t>2</w:t>
+      </w:r>
+      <w:r>
+        <w:t xml:space="preserve"> GB </w:t>
       </w:r>
     </w:p>
     <w:p>
@@ -6982,64 +5342,19 @@
         <w:pStyle w:val="Sinespaciado"/>
       </w:pPr>
       <w:r>
-        <w:t>Pantalla: 800x600</w:t>
-      </w:r>
-    </w:p>
-    <w:p>
-      <w:pPr>
-        <w:pStyle w:val="Sinespaciado"/>
-      </w:pPr>
-      <w:r>
-        <w:t>Requerimientos recomendados:</w:t>
-      </w:r>
-    </w:p>
-    <w:p>
-      <w:pPr>
-        <w:pStyle w:val="Sinespaciado"/>
-      </w:pPr>
-      <w:r>
-        <w:t>Procesador: Procesador a 2 GHz o más rápido.</w:t>
-      </w:r>
-    </w:p>
-    <w:p>
-      <w:pPr>
-        <w:pStyle w:val="Sinespaciado"/>
-      </w:pPr>
-      <w:r>
-        <w:t>RAM: 4 GB</w:t>
-      </w:r>
-    </w:p>
-    <w:p>
-      <w:pPr>
-        <w:pStyle w:val="Sinespaciado"/>
-      </w:pPr>
-      <w:r>
-        <w:t>Pantalla: 720x1280.</w:t>
-      </w:r>
-    </w:p>
-    <w:p>
-      <w:pPr>
-        <w:pStyle w:val="Sinespaciado"/>
-      </w:pPr>
-      <w:r>
         <w:t>Acceso a internet</w:t>
       </w:r>
     </w:p>
     <w:p>
       <w:pPr>
-        <w:spacing w:line="360" w:lineRule="auto"/>
-        <w:ind w:left="992"/>
-        <w:jc w:val="both"/>
-      </w:pPr>
-    </w:p>
-    <w:p>
-      <w:pPr>
         <w:pStyle w:val="Ttulo2"/>
       </w:pPr>
       <w:r>
         <w:t>Requerimiento de recurso humano</w:t>
       </w:r>
     </w:p>
+    <w:p/>
+    <w:p/>
     <w:tbl>
       <w:tblPr>
         <w:tblStyle w:val="Tablaconcuadrcula"/>
@@ -7048,13 +5363,13 @@
         <w:tblLook w:val="04A0" w:firstRow="1" w:lastRow="0" w:firstColumn="1" w:lastColumn="0" w:noHBand="0" w:noVBand="1"/>
       </w:tblPr>
       <w:tblGrid>
-        <w:gridCol w:w="2718"/>
-        <w:gridCol w:w="4140"/>
+        <w:gridCol w:w="2875"/>
+        <w:gridCol w:w="3983"/>
       </w:tblGrid>
       <w:tr>
         <w:tc>
           <w:tcPr>
-            <w:tcW w:w="2718" w:type="dxa"/>
+            <w:tcW w:w="2875" w:type="dxa"/>
             <w:shd w:val="clear" w:color="auto" w:fill="D9D9D9" w:themeFill="background1" w:themeFillShade="D9"/>
           </w:tcPr>
           <w:p>
@@ -7075,7 +5390,7 @@
         </w:tc>
         <w:tc>
           <w:tcPr>
-            <w:tcW w:w="4140" w:type="dxa"/>
+            <w:tcW w:w="3983" w:type="dxa"/>
             <w:shd w:val="clear" w:color="auto" w:fill="D9D9D9" w:themeFill="background1" w:themeFillShade="D9"/>
           </w:tcPr>
           <w:p>
@@ -7098,145 +5413,225 @@
       <w:tr>
         <w:tc>
           <w:tcPr>
-            <w:tcW w:w="2718" w:type="dxa"/>
-          </w:tcPr>
-          <w:p>
-            <w:pPr>
-              <w:pStyle w:val="Sinespaciado"/>
-            </w:pPr>
-            <w:r>
-              <w:t xml:space="preserve">Diseñador              </w:t>
-            </w:r>
-          </w:p>
-        </w:tc>
-        <w:tc>
-          <w:tcPr>
-            <w:tcW w:w="4140" w:type="dxa"/>
-          </w:tcPr>
-          <w:p>
-            <w:pPr>
-              <w:pStyle w:val="Sinespaciado"/>
-            </w:pPr>
-            <w:r>
-              <w:t xml:space="preserve">Meza </w:t>
-            </w:r>
-            <w:proofErr w:type="spellStart"/>
-            <w:r>
-              <w:t>Alvarez</w:t>
-            </w:r>
-            <w:proofErr w:type="spellEnd"/>
-            <w:r>
-              <w:t xml:space="preserve"> Juan</w:t>
-            </w:r>
+            <w:tcW w:w="2875" w:type="dxa"/>
+          </w:tcPr>
+          <w:p>
+            <w:pPr>
+              <w:pStyle w:val="Sinespaciado"/>
+            </w:pPr>
+            <w:r>
+              <w:t xml:space="preserve">Base de </w:t>
+            </w:r>
+            <w:r>
+              <w:t>D</w:t>
+            </w:r>
+            <w:r>
+              <w:t>atos</w:t>
+            </w:r>
+            <w:r>
+              <w:t xml:space="preserve">           </w:t>
+            </w:r>
+          </w:p>
+        </w:tc>
+        <w:tc>
+          <w:tcPr>
+            <w:tcW w:w="3983" w:type="dxa"/>
+          </w:tcPr>
+          <w:p>
+            <w:pPr>
+              <w:rPr>
+                <w:lang w:eastAsia="es-ES"/>
+              </w:rPr>
+            </w:pPr>
+            <w:bookmarkStart w:id="0" w:name="_Hlk117679954"/>
+            <w:r>
+              <w:t>Saúl Téllez</w:t>
+            </w:r>
+            <w:bookmarkEnd w:id="0"/>
           </w:p>
         </w:tc>
       </w:tr>
       <w:tr>
         <w:tc>
           <w:tcPr>
-            <w:tcW w:w="2718" w:type="dxa"/>
-          </w:tcPr>
-          <w:p>
-            <w:pPr>
-              <w:pStyle w:val="Sinespaciado"/>
-            </w:pPr>
-            <w:r>
-              <w:t xml:space="preserve">Programador Web       </w:t>
-            </w:r>
-          </w:p>
-        </w:tc>
-        <w:tc>
-          <w:tcPr>
-            <w:tcW w:w="4140" w:type="dxa"/>
-          </w:tcPr>
-          <w:p>
-            <w:pPr>
-              <w:pStyle w:val="Sinespaciado"/>
-            </w:pPr>
-            <w:r>
-              <w:t>Vega Sauceda Alan Guadalupe</w:t>
-            </w:r>
+            <w:tcW w:w="2875" w:type="dxa"/>
+          </w:tcPr>
+          <w:p>
+            <w:pPr>
+              <w:pStyle w:val="Sinespaciado"/>
+            </w:pPr>
+            <w:r>
+              <w:t xml:space="preserve">Programador </w:t>
+            </w:r>
+            <w:r>
+              <w:t>Back-</w:t>
+            </w:r>
+            <w:proofErr w:type="spellStart"/>
+            <w:r>
+              <w:t>End</w:t>
+            </w:r>
+            <w:proofErr w:type="spellEnd"/>
+            <w:r>
+              <w:t xml:space="preserve">      </w:t>
+            </w:r>
+          </w:p>
+        </w:tc>
+        <w:tc>
+          <w:tcPr>
+            <w:tcW w:w="3983" w:type="dxa"/>
+          </w:tcPr>
+          <w:p>
+            <w:pPr>
+              <w:pStyle w:val="Sinespaciado"/>
+            </w:pPr>
+            <w:r>
+              <w:t xml:space="preserve">Silvestre </w:t>
+            </w:r>
+            <w:proofErr w:type="spellStart"/>
+            <w:r>
+              <w:t>Servin</w:t>
+            </w:r>
+            <w:proofErr w:type="spellEnd"/>
           </w:p>
         </w:tc>
       </w:tr>
       <w:tr>
         <w:tc>
           <w:tcPr>
-            <w:tcW w:w="2718" w:type="dxa"/>
-          </w:tcPr>
-          <w:p>
-            <w:pPr>
-              <w:pStyle w:val="Sinespaciado"/>
-            </w:pPr>
-            <w:r>
-              <w:t xml:space="preserve">Base de datos        </w:t>
-            </w:r>
-          </w:p>
-        </w:tc>
-        <w:tc>
-          <w:tcPr>
-            <w:tcW w:w="4140" w:type="dxa"/>
-          </w:tcPr>
-          <w:p>
-            <w:pPr>
-              <w:pStyle w:val="Sinespaciado"/>
-            </w:pPr>
-            <w:r>
-              <w:t xml:space="preserve">Parra </w:t>
+            <w:tcW w:w="2875" w:type="dxa"/>
+          </w:tcPr>
+          <w:p>
+            <w:pPr>
+              <w:pStyle w:val="Sinespaciado"/>
+            </w:pPr>
+            <w:r>
+              <w:t>Programador</w:t>
+            </w:r>
+            <w:r>
+              <w:t xml:space="preserve"> Front</w:t>
+            </w:r>
+            <w:r>
+              <w:t>-</w:t>
             </w:r>
             <w:proofErr w:type="spellStart"/>
             <w:r>
-              <w:t>Sanchez</w:t>
+              <w:t>End</w:t>
             </w:r>
             <w:proofErr w:type="spellEnd"/>
             <w:r>
-              <w:t xml:space="preserve"> </w:t>
-            </w:r>
-            <w:proofErr w:type="spellStart"/>
-            <w:r>
-              <w:t>Lestat</w:t>
-            </w:r>
-            <w:proofErr w:type="spellEnd"/>
+              <w:t xml:space="preserve">      </w:t>
+            </w:r>
+          </w:p>
+        </w:tc>
+        <w:tc>
+          <w:tcPr>
+            <w:tcW w:w="3983" w:type="dxa"/>
+          </w:tcPr>
+          <w:p>
+            <w:pPr>
+              <w:pStyle w:val="Sinespaciado"/>
+            </w:pPr>
+            <w:bookmarkStart w:id="1" w:name="_Hlk117680017"/>
+            <w:r>
+              <w:t>Gamaliel Lamadrid</w:t>
+            </w:r>
+            <w:bookmarkEnd w:id="1"/>
           </w:p>
         </w:tc>
       </w:tr>
       <w:tr>
         <w:tc>
           <w:tcPr>
-            <w:tcW w:w="2718" w:type="dxa"/>
-          </w:tcPr>
-          <w:p>
-            <w:pPr>
-              <w:pStyle w:val="Sinespaciado"/>
-            </w:pPr>
-            <w:r>
-              <w:t xml:space="preserve">Líder y Analista      </w:t>
-            </w:r>
-          </w:p>
-        </w:tc>
-        <w:tc>
-          <w:tcPr>
-            <w:tcW w:w="4140" w:type="dxa"/>
-          </w:tcPr>
-          <w:p>
-            <w:pPr>
-              <w:pStyle w:val="Sinespaciado"/>
+            <w:tcW w:w="2875" w:type="dxa"/>
+          </w:tcPr>
+          <w:p>
+            <w:pPr>
+              <w:pStyle w:val="Sinespaciado"/>
+            </w:pPr>
+            <w:r>
+              <w:t>Prototipado</w:t>
+            </w:r>
+            <w:r>
+              <w:t xml:space="preserve">      </w:t>
+            </w:r>
+          </w:p>
+        </w:tc>
+        <w:tc>
+          <w:tcPr>
+            <w:tcW w:w="3983" w:type="dxa"/>
+          </w:tcPr>
+          <w:p>
+            <w:pPr>
+              <w:pStyle w:val="Sinespaciado"/>
+            </w:pPr>
+            <w:r>
+              <w:t>Arely Lara</w:t>
+            </w:r>
+          </w:p>
+        </w:tc>
+      </w:tr>
+      <w:tr>
+        <w:tc>
+          <w:tcPr>
+            <w:tcW w:w="2875" w:type="dxa"/>
+          </w:tcPr>
+          <w:p>
+            <w:pPr>
+              <w:pStyle w:val="Sinespaciado"/>
+            </w:pPr>
+            <w:r>
+              <w:t>Implementación</w:t>
+            </w:r>
+          </w:p>
+        </w:tc>
+        <w:tc>
+          <w:tcPr>
+            <w:tcW w:w="3983" w:type="dxa"/>
+          </w:tcPr>
+          <w:p>
+            <w:pPr>
+              <w:jc w:val="both"/>
+              <w:rPr>
+                <w:lang w:eastAsia="es-ES"/>
+              </w:rPr>
             </w:pPr>
             <w:proofErr w:type="spellStart"/>
             <w:r>
-              <w:t>Galvan</w:t>
+              <w:t>Yaremi</w:t>
             </w:r>
             <w:proofErr w:type="spellEnd"/>
             <w:r>
-              <w:t xml:space="preserve"> Covarrubias </w:t>
-            </w:r>
+              <w:t xml:space="preserve"> Nicol</w:t>
+            </w:r>
+          </w:p>
+        </w:tc>
+      </w:tr>
+      <w:tr>
+        <w:tc>
+          <w:tcPr>
+            <w:tcW w:w="2875" w:type="dxa"/>
+          </w:tcPr>
+          <w:p>
+            <w:pPr>
+              <w:pStyle w:val="Sinespaciado"/>
+            </w:pPr>
             <w:proofErr w:type="spellStart"/>
             <w:r>
-              <w:t>Victor</w:t>
+              <w:t>Tester</w:t>
             </w:r>
             <w:proofErr w:type="spellEnd"/>
-            <w:r>
-              <w:t xml:space="preserve"> Manuel</w:t>
+          </w:p>
+        </w:tc>
+        <w:tc>
+          <w:tcPr>
+            <w:tcW w:w="3983" w:type="dxa"/>
+          </w:tcPr>
+          <w:p>
+            <w:pPr>
+              <w:jc w:val="both"/>
+            </w:pPr>
+            <w:r>
+              <w:t>Gamaliel Lamadrid y Arely Lara</w:t>
             </w:r>
           </w:p>
         </w:tc>
@@ -7246,8 +5641,12 @@
       <w:pPr>
         <w:pStyle w:val="Ttulo2"/>
       </w:pPr>
-      <w:r>
-        <w:lastRenderedPageBreak/>
+    </w:p>
+    <w:p>
+      <w:pPr>
+        <w:pStyle w:val="Ttulo2"/>
+      </w:pPr>
+      <w:r>
         <w:t>Requerimiento de entrega</w:t>
       </w:r>
     </w:p>
@@ -7329,6 +5728,424 @@
         <w:t>Diagrama de casos de uso</w:t>
       </w:r>
     </w:p>
+    <w:p/>
+    <w:p/>
+    <w:p/>
+    <w:p/>
+    <w:p/>
+    <w:p/>
+    <w:p/>
+    <w:p/>
+    <w:p/>
+    <w:p/>
+    <w:p>
+      <w:pPr>
+        <w:tabs>
+          <w:tab w:val="left" w:pos="6960"/>
+        </w:tabs>
+      </w:pPr>
+      <w:r>
+        <w:tab/>
+      </w:r>
+    </w:p>
+    <w:p/>
+    <w:p/>
+    <w:p/>
+    <w:p/>
+    <w:p/>
+    <w:p/>
+    <w:p/>
+    <w:p/>
+    <w:p/>
+    <w:p/>
+    <w:p/>
+    <w:p>
+      <w:r>
+        <w:rPr>
+          <w:noProof/>
+        </w:rPr>
+        <w:lastRenderedPageBreak/>
+        <w:drawing>
+          <wp:inline distT="0" distB="0" distL="0" distR="0" wp14:anchorId="52A5A073" wp14:editId="37093FCF">
+            <wp:extent cx="5966460" cy="3901440"/>
+            <wp:effectExtent l="0" t="0" r="0" b="3810"/>
+            <wp:docPr id="12" name="Imagen 12"/>
+            <wp:cNvGraphicFramePr>
+              <a:graphicFrameLocks xmlns:a="http://schemas.openxmlformats.org/drawingml/2006/main" noChangeAspect="1"/>
+            </wp:cNvGraphicFramePr>
+            <a:graphic xmlns:a="http://schemas.openxmlformats.org/drawingml/2006/main">
+              <a:graphicData uri="http://schemas.openxmlformats.org/drawingml/2006/picture">
+                <pic:pic xmlns:pic="http://schemas.openxmlformats.org/drawingml/2006/picture">
+                  <pic:nvPicPr>
+                    <pic:cNvPr id="0" name="Picture 10"/>
+                    <pic:cNvPicPr>
+                      <a:picLocks noChangeAspect="1" noChangeArrowheads="1"/>
+                    </pic:cNvPicPr>
+                  </pic:nvPicPr>
+                  <pic:blipFill>
+                    <a:blip r:embed="rId12">
+                      <a:extLst>
+                        <a:ext uri="{28A0092B-C50C-407E-A947-70E740481C1C}">
+                          <a14:useLocalDpi xmlns:a14="http://schemas.microsoft.com/office/drawing/2010/main" val="0"/>
+                        </a:ext>
+                      </a:extLst>
+                    </a:blip>
+                    <a:srcRect/>
+                    <a:stretch>
+                      <a:fillRect/>
+                    </a:stretch>
+                  </pic:blipFill>
+                  <pic:spPr bwMode="auto">
+                    <a:xfrm>
+                      <a:off x="0" y="0"/>
+                      <a:ext cx="5966460" cy="3901440"/>
+                    </a:xfrm>
+                    <a:prstGeom prst="rect">
+                      <a:avLst/>
+                    </a:prstGeom>
+                    <a:noFill/>
+                    <a:ln>
+                      <a:noFill/>
+                    </a:ln>
+                  </pic:spPr>
+                </pic:pic>
+              </a:graphicData>
+            </a:graphic>
+          </wp:inline>
+        </w:drawing>
+      </w:r>
+      <w:r>
+        <w:rPr>
+          <w:noProof/>
+        </w:rPr>
+        <w:drawing>
+          <wp:inline distT="0" distB="0" distL="0" distR="0" wp14:anchorId="78E1AE7B" wp14:editId="04EF8D10">
+            <wp:extent cx="5966460" cy="3886200"/>
+            <wp:effectExtent l="0" t="0" r="0" b="0"/>
+            <wp:docPr id="13" name="Imagen 13"/>
+            <wp:cNvGraphicFramePr>
+              <a:graphicFrameLocks xmlns:a="http://schemas.openxmlformats.org/drawingml/2006/main" noChangeAspect="1"/>
+            </wp:cNvGraphicFramePr>
+            <a:graphic xmlns:a="http://schemas.openxmlformats.org/drawingml/2006/main">
+              <a:graphicData uri="http://schemas.openxmlformats.org/drawingml/2006/picture">
+                <pic:pic xmlns:pic="http://schemas.openxmlformats.org/drawingml/2006/picture">
+                  <pic:nvPicPr>
+                    <pic:cNvPr id="0" name="Picture 11"/>
+                    <pic:cNvPicPr>
+                      <a:picLocks noChangeAspect="1" noChangeArrowheads="1"/>
+                    </pic:cNvPicPr>
+                  </pic:nvPicPr>
+                  <pic:blipFill>
+                    <a:blip r:embed="rId13">
+                      <a:extLst>
+                        <a:ext uri="{28A0092B-C50C-407E-A947-70E740481C1C}">
+                          <a14:useLocalDpi xmlns:a14="http://schemas.microsoft.com/office/drawing/2010/main" val="0"/>
+                        </a:ext>
+                      </a:extLst>
+                    </a:blip>
+                    <a:srcRect/>
+                    <a:stretch>
+                      <a:fillRect/>
+                    </a:stretch>
+                  </pic:blipFill>
+                  <pic:spPr bwMode="auto">
+                    <a:xfrm>
+                      <a:off x="0" y="0"/>
+                      <a:ext cx="5966460" cy="3886200"/>
+                    </a:xfrm>
+                    <a:prstGeom prst="rect">
+                      <a:avLst/>
+                    </a:prstGeom>
+                    <a:noFill/>
+                    <a:ln>
+                      <a:noFill/>
+                    </a:ln>
+                  </pic:spPr>
+                </pic:pic>
+              </a:graphicData>
+            </a:graphic>
+          </wp:inline>
+        </w:drawing>
+      </w:r>
+    </w:p>
+    <w:p/>
+    <w:p>
+      <w:r>
+        <w:rPr>
+          <w:noProof/>
+        </w:rPr>
+        <w:lastRenderedPageBreak/>
+        <w:drawing>
+          <wp:inline distT="0" distB="0" distL="0" distR="0" wp14:anchorId="75035356" wp14:editId="1BA0F0BF">
+            <wp:extent cx="5966460" cy="5105400"/>
+            <wp:effectExtent l="0" t="0" r="0" b="0"/>
+            <wp:docPr id="11" name="Imagen 11"/>
+            <wp:cNvGraphicFramePr>
+              <a:graphicFrameLocks xmlns:a="http://schemas.openxmlformats.org/drawingml/2006/main" noChangeAspect="1"/>
+            </wp:cNvGraphicFramePr>
+            <a:graphic xmlns:a="http://schemas.openxmlformats.org/drawingml/2006/main">
+              <a:graphicData uri="http://schemas.openxmlformats.org/drawingml/2006/picture">
+                <pic:pic xmlns:pic="http://schemas.openxmlformats.org/drawingml/2006/picture">
+                  <pic:nvPicPr>
+                    <pic:cNvPr id="0" name="Picture 9"/>
+                    <pic:cNvPicPr>
+                      <a:picLocks noChangeAspect="1" noChangeArrowheads="1"/>
+                    </pic:cNvPicPr>
+                  </pic:nvPicPr>
+                  <pic:blipFill>
+                    <a:blip r:embed="rId14">
+                      <a:extLst>
+                        <a:ext uri="{28A0092B-C50C-407E-A947-70E740481C1C}">
+                          <a14:useLocalDpi xmlns:a14="http://schemas.microsoft.com/office/drawing/2010/main" val="0"/>
+                        </a:ext>
+                      </a:extLst>
+                    </a:blip>
+                    <a:srcRect/>
+                    <a:stretch>
+                      <a:fillRect/>
+                    </a:stretch>
+                  </pic:blipFill>
+                  <pic:spPr bwMode="auto">
+                    <a:xfrm>
+                      <a:off x="0" y="0"/>
+                      <a:ext cx="5966460" cy="5105400"/>
+                    </a:xfrm>
+                    <a:prstGeom prst="rect">
+                      <a:avLst/>
+                    </a:prstGeom>
+                    <a:noFill/>
+                    <a:ln>
+                      <a:noFill/>
+                    </a:ln>
+                  </pic:spPr>
+                </pic:pic>
+              </a:graphicData>
+            </a:graphic>
+          </wp:inline>
+        </w:drawing>
+      </w:r>
+    </w:p>
+    <w:p>
+      <w:r>
+        <w:rPr>
+          <w:noProof/>
+        </w:rPr>
+        <w:lastRenderedPageBreak/>
+        <w:drawing>
+          <wp:inline distT="0" distB="0" distL="0" distR="0" wp14:anchorId="08409573" wp14:editId="30B209E3">
+            <wp:extent cx="5966460" cy="2659380"/>
+            <wp:effectExtent l="0" t="0" r="0" b="0"/>
+            <wp:docPr id="14" name="Imagen 14"/>
+            <wp:cNvGraphicFramePr>
+              <a:graphicFrameLocks xmlns:a="http://schemas.openxmlformats.org/drawingml/2006/main" noChangeAspect="1"/>
+            </wp:cNvGraphicFramePr>
+            <a:graphic xmlns:a="http://schemas.openxmlformats.org/drawingml/2006/main">
+              <a:graphicData uri="http://schemas.openxmlformats.org/drawingml/2006/picture">
+                <pic:pic xmlns:pic="http://schemas.openxmlformats.org/drawingml/2006/picture">
+                  <pic:nvPicPr>
+                    <pic:cNvPr id="0" name="Picture 12"/>
+                    <pic:cNvPicPr>
+                      <a:picLocks noChangeAspect="1" noChangeArrowheads="1"/>
+                    </pic:cNvPicPr>
+                  </pic:nvPicPr>
+                  <pic:blipFill>
+                    <a:blip r:embed="rId15">
+                      <a:extLst>
+                        <a:ext uri="{28A0092B-C50C-407E-A947-70E740481C1C}">
+                          <a14:useLocalDpi xmlns:a14="http://schemas.microsoft.com/office/drawing/2010/main" val="0"/>
+                        </a:ext>
+                      </a:extLst>
+                    </a:blip>
+                    <a:srcRect/>
+                    <a:stretch>
+                      <a:fillRect/>
+                    </a:stretch>
+                  </pic:blipFill>
+                  <pic:spPr bwMode="auto">
+                    <a:xfrm>
+                      <a:off x="0" y="0"/>
+                      <a:ext cx="5966460" cy="2659380"/>
+                    </a:xfrm>
+                    <a:prstGeom prst="rect">
+                      <a:avLst/>
+                    </a:prstGeom>
+                    <a:noFill/>
+                    <a:ln>
+                      <a:noFill/>
+                    </a:ln>
+                  </pic:spPr>
+                </pic:pic>
+              </a:graphicData>
+            </a:graphic>
+          </wp:inline>
+        </w:drawing>
+      </w:r>
+      <w:r>
+        <w:rPr>
+          <w:noProof/>
+        </w:rPr>
+        <w:drawing>
+          <wp:inline distT="0" distB="0" distL="0" distR="0" wp14:anchorId="39320A47" wp14:editId="4FC12434">
+            <wp:extent cx="5966460" cy="2659380"/>
+            <wp:effectExtent l="0" t="0" r="0" b="0"/>
+            <wp:docPr id="15" name="Imagen 15"/>
+            <wp:cNvGraphicFramePr>
+              <a:graphicFrameLocks xmlns:a="http://schemas.openxmlformats.org/drawingml/2006/main" noChangeAspect="1"/>
+            </wp:cNvGraphicFramePr>
+            <a:graphic xmlns:a="http://schemas.openxmlformats.org/drawingml/2006/main">
+              <a:graphicData uri="http://schemas.openxmlformats.org/drawingml/2006/picture">
+                <pic:pic xmlns:pic="http://schemas.openxmlformats.org/drawingml/2006/picture">
+                  <pic:nvPicPr>
+                    <pic:cNvPr id="0" name="Picture 13"/>
+                    <pic:cNvPicPr>
+                      <a:picLocks noChangeAspect="1" noChangeArrowheads="1"/>
+                    </pic:cNvPicPr>
+                  </pic:nvPicPr>
+                  <pic:blipFill>
+                    <a:blip r:embed="rId16">
+                      <a:extLst>
+                        <a:ext uri="{28A0092B-C50C-407E-A947-70E740481C1C}">
+                          <a14:useLocalDpi xmlns:a14="http://schemas.microsoft.com/office/drawing/2010/main" val="0"/>
+                        </a:ext>
+                      </a:extLst>
+                    </a:blip>
+                    <a:srcRect/>
+                    <a:stretch>
+                      <a:fillRect/>
+                    </a:stretch>
+                  </pic:blipFill>
+                  <pic:spPr bwMode="auto">
+                    <a:xfrm>
+                      <a:off x="0" y="0"/>
+                      <a:ext cx="5966460" cy="2659380"/>
+                    </a:xfrm>
+                    <a:prstGeom prst="rect">
+                      <a:avLst/>
+                    </a:prstGeom>
+                    <a:noFill/>
+                    <a:ln>
+                      <a:noFill/>
+                    </a:ln>
+                  </pic:spPr>
+                </pic:pic>
+              </a:graphicData>
+            </a:graphic>
+          </wp:inline>
+        </w:drawing>
+      </w:r>
+    </w:p>
+    <w:p/>
+    <w:p/>
+    <w:p>
+      <w:r>
+        <w:rPr>
+          <w:noProof/>
+        </w:rPr>
+        <w:lastRenderedPageBreak/>
+        <w:drawing>
+          <wp:inline distT="0" distB="0" distL="0" distR="0" wp14:anchorId="3F96B3A3" wp14:editId="13763867">
+            <wp:extent cx="5966460" cy="2659380"/>
+            <wp:effectExtent l="0" t="0" r="0" b="0"/>
+            <wp:docPr id="2" name="Imagen 2"/>
+            <wp:cNvGraphicFramePr>
+              <a:graphicFrameLocks xmlns:a="http://schemas.openxmlformats.org/drawingml/2006/main" noChangeAspect="1"/>
+            </wp:cNvGraphicFramePr>
+            <a:graphic xmlns:a="http://schemas.openxmlformats.org/drawingml/2006/main">
+              <a:graphicData uri="http://schemas.openxmlformats.org/drawingml/2006/picture">
+                <pic:pic xmlns:pic="http://schemas.openxmlformats.org/drawingml/2006/picture">
+                  <pic:nvPicPr>
+                    <pic:cNvPr id="0" name="Picture 7"/>
+                    <pic:cNvPicPr>
+                      <a:picLocks noChangeAspect="1" noChangeArrowheads="1"/>
+                    </pic:cNvPicPr>
+                  </pic:nvPicPr>
+                  <pic:blipFill>
+                    <a:blip r:embed="rId17">
+                      <a:extLst>
+                        <a:ext uri="{28A0092B-C50C-407E-A947-70E740481C1C}">
+                          <a14:useLocalDpi xmlns:a14="http://schemas.microsoft.com/office/drawing/2010/main" val="0"/>
+                        </a:ext>
+                      </a:extLst>
+                    </a:blip>
+                    <a:srcRect/>
+                    <a:stretch>
+                      <a:fillRect/>
+                    </a:stretch>
+                  </pic:blipFill>
+                  <pic:spPr bwMode="auto">
+                    <a:xfrm>
+                      <a:off x="0" y="0"/>
+                      <a:ext cx="5966460" cy="2659380"/>
+                    </a:xfrm>
+                    <a:prstGeom prst="rect">
+                      <a:avLst/>
+                    </a:prstGeom>
+                    <a:noFill/>
+                    <a:ln>
+                      <a:noFill/>
+                    </a:ln>
+                  </pic:spPr>
+                </pic:pic>
+              </a:graphicData>
+            </a:graphic>
+          </wp:inline>
+        </w:drawing>
+      </w:r>
+      <w:r>
+        <w:rPr>
+          <w:noProof/>
+        </w:rPr>
+        <w:drawing>
+          <wp:inline distT="0" distB="0" distL="0" distR="0" wp14:anchorId="395E8622" wp14:editId="7A4CA176">
+            <wp:extent cx="5966460" cy="2346960"/>
+            <wp:effectExtent l="0" t="0" r="0" b="0"/>
+            <wp:docPr id="5" name="Imagen 5"/>
+            <wp:cNvGraphicFramePr>
+              <a:graphicFrameLocks xmlns:a="http://schemas.openxmlformats.org/drawingml/2006/main" noChangeAspect="1"/>
+            </wp:cNvGraphicFramePr>
+            <a:graphic xmlns:a="http://schemas.openxmlformats.org/drawingml/2006/main">
+              <a:graphicData uri="http://schemas.openxmlformats.org/drawingml/2006/picture">
+                <pic:pic xmlns:pic="http://schemas.openxmlformats.org/drawingml/2006/picture">
+                  <pic:nvPicPr>
+                    <pic:cNvPr id="0" name="Picture 8"/>
+                    <pic:cNvPicPr>
+                      <a:picLocks noChangeAspect="1" noChangeArrowheads="1"/>
+                    </pic:cNvPicPr>
+                  </pic:nvPicPr>
+                  <pic:blipFill>
+                    <a:blip r:embed="rId18">
+                      <a:extLst>
+                        <a:ext uri="{28A0092B-C50C-407E-A947-70E740481C1C}">
+                          <a14:useLocalDpi xmlns:a14="http://schemas.microsoft.com/office/drawing/2010/main" val="0"/>
+                        </a:ext>
+                      </a:extLst>
+                    </a:blip>
+                    <a:srcRect/>
+                    <a:stretch>
+                      <a:fillRect/>
+                    </a:stretch>
+                  </pic:blipFill>
+                  <pic:spPr bwMode="auto">
+                    <a:xfrm>
+                      <a:off x="0" y="0"/>
+                      <a:ext cx="5966460" cy="2346960"/>
+                    </a:xfrm>
+                    <a:prstGeom prst="rect">
+                      <a:avLst/>
+                    </a:prstGeom>
+                    <a:noFill/>
+                    <a:ln>
+                      <a:noFill/>
+                    </a:ln>
+                  </pic:spPr>
+                </pic:pic>
+              </a:graphicData>
+            </a:graphic>
+          </wp:inline>
+        </w:drawing>
+      </w:r>
+    </w:p>
+    <w:p/>
     <w:p>
       <w:pPr>
         <w:pStyle w:val="Ttulo2"/>
@@ -10042,7 +8859,6 @@
         <w:ind w:left="360"/>
       </w:pPr>
       <w:r>
-        <w:lastRenderedPageBreak/>
         <w:pict w14:anchorId="44ACACC4">
           <v:shapetype id="_x0000_t75" coordsize="21600,21600" o:spt="75" o:preferrelative="t" path="m@4@5l@4@11@9@11@9@5xe" filled="f" stroked="f">
             <v:stroke joinstyle="miter"/>
@@ -10063,8 +8879,8 @@
             <v:path o:extrusionok="f" gradientshapeok="t" o:connecttype="rect"/>
             <o:lock v:ext="edit" aspectratio="t"/>
           </v:shapetype>
-          <v:shape id="_x0000_i1025" type="#_x0000_t75" style="width:380.05pt;height:259.85pt">
-            <v:imagedata r:id="rId12" o:title="122752021_274178083865988_1656797881425475045_n"/>
+          <v:shape id="_x0000_i1025" type="#_x0000_t75" style="width:380.3pt;height:259.4pt">
+            <v:imagedata r:id="rId19" o:title="122752021_274178083865988_1656797881425475045_n"/>
           </v:shape>
         </w:pict>
       </w:r>
@@ -10087,9 +8903,10 @@
         <w:ind w:left="360"/>
       </w:pPr>
       <w:r>
+        <w:lastRenderedPageBreak/>
         <w:pict w14:anchorId="2F6CC29B">
-          <v:shape id="_x0000_i1026" type="#_x0000_t75" style="width:390.7pt;height:299.9pt">
-            <v:imagedata r:id="rId13" o:title="122761306_480001212898747_3481371473525911703_n"/>
+          <v:shape id="_x0000_i1026" type="#_x0000_t75" style="width:390.45pt;height:300pt">
+            <v:imagedata r:id="rId20" o:title="122761306_480001212898747_3481371473525911703_n"/>
           </v:shape>
         </w:pict>
       </w:r>
@@ -10112,10 +8929,9 @@
         <w:ind w:left="360"/>
       </w:pPr>
       <w:r>
-        <w:lastRenderedPageBreak/>
         <w:pict w14:anchorId="7A728142">
-          <v:shape id="_x0000_i1027" type="#_x0000_t75" style="width:380.05pt;height:291.75pt">
-            <v:imagedata r:id="rId14" o:title="122781161_1207172222998340_2439291881103966821_n"/>
+          <v:shape id="_x0000_i1027" type="#_x0000_t75" style="width:380.3pt;height:291.7pt">
+            <v:imagedata r:id="rId21" o:title="122781161_1207172222998340_2439291881103966821_n"/>
           </v:shape>
         </w:pict>
       </w:r>
@@ -10141,9 +8957,10 @@
         <w:rPr>
           <w:noProof/>
         </w:rPr>
+        <w:lastRenderedPageBreak/>
         <w:pict w14:anchorId="15D5AFB9">
-          <v:shape id="_x0000_i1028" type="#_x0000_t75" style="width:443.25pt;height:303.05pt">
-            <v:imagedata r:id="rId15" o:title="122885206_1664523513727694_1187743996456880924_n"/>
+          <v:shape id="_x0000_i1028" type="#_x0000_t75" style="width:443.1pt;height:302.75pt">
+            <v:imagedata r:id="rId22" o:title="122885206_1664523513727694_1187743996456880924_n"/>
           </v:shape>
         </w:pict>
       </w:r>
@@ -10165,10 +8982,9 @@
         <w:spacing w:line="360" w:lineRule="auto"/>
       </w:pPr>
       <w:r>
-        <w:lastRenderedPageBreak/>
         <w:pict w14:anchorId="41C311AA">
-          <v:shape id="_x0000_i1029" type="#_x0000_t75" style="width:381.3pt;height:293pt">
-            <v:imagedata r:id="rId16" o:title="122549342_1498682910342995_7500374653671455175_n"/>
+          <v:shape id="_x0000_i1029" type="#_x0000_t75" style="width:381.25pt;height:292.6pt">
+            <v:imagedata r:id="rId23" o:title="122549342_1498682910342995_7500374653671455175_n"/>
           </v:shape>
         </w:pict>
       </w:r>
@@ -10193,6 +9009,7 @@
         <w:rPr>
           <w:noProof/>
         </w:rPr>
+        <w:lastRenderedPageBreak/>
         <w:drawing>
           <wp:inline distT="0" distB="0" distL="0" distR="0" wp14:anchorId="73898F34" wp14:editId="7F47C608">
             <wp:extent cx="5065012" cy="3886200"/>
@@ -10211,7 +9028,7 @@
                     </pic:cNvPicPr>
                   </pic:nvPicPr>
                   <pic:blipFill>
-                    <a:blip r:embed="rId17" cstate="print">
+                    <a:blip r:embed="rId24" cstate="print">
                       <a:extLst>
                         <a:ext uri="{28A0092B-C50C-407E-A947-70E740481C1C}">
                           <a14:useLocalDpi xmlns:a14="http://schemas.microsoft.com/office/drawing/2010/main" val="0"/>
@@ -10263,7 +9080,6 @@
         <w:rPr>
           <w:noProof/>
         </w:rPr>
-        <w:lastRenderedPageBreak/>
         <w:drawing>
           <wp:inline distT="0" distB="0" distL="0" distR="0" wp14:anchorId="7F8522C1" wp14:editId="31933E13">
             <wp:extent cx="5084878" cy="3901440"/>
@@ -10282,7 +9098,7 @@
                     </pic:cNvPicPr>
                   </pic:nvPicPr>
                   <pic:blipFill>
-                    <a:blip r:embed="rId18" cstate="print">
+                    <a:blip r:embed="rId25" cstate="print">
                       <a:extLst>
                         <a:ext uri="{28A0092B-C50C-407E-A947-70E740481C1C}">
                           <a14:useLocalDpi xmlns:a14="http://schemas.microsoft.com/office/drawing/2010/main" val="0"/>
@@ -10324,6 +9140,7 @@
         <w:spacing w:line="360" w:lineRule="auto"/>
       </w:pPr>
       <w:r>
+        <w:lastRenderedPageBreak/>
         <w:t>Perfil del médico</w:t>
       </w:r>
     </w:p>
@@ -10333,8 +9150,8 @@
       </w:pPr>
       <w:r>
         <w:pict w14:anchorId="78C13165">
-          <v:shape id="_x0000_i1030" type="#_x0000_t75" style="width:428.25pt;height:292.4pt">
-            <v:imagedata r:id="rId19" o:title="122662230_1348121692194954_3905128352996693206_n"/>
+          <v:shape id="_x0000_i1030" type="#_x0000_t75" style="width:428.3pt;height:292.6pt">
+            <v:imagedata r:id="rId26" o:title="122662230_1348121692194954_3905128352996693206_n"/>
           </v:shape>
         </w:pict>
       </w:r>
@@ -10360,7 +9177,6 @@
         <w:rPr>
           <w:noProof/>
         </w:rPr>
-        <w:lastRenderedPageBreak/>
         <w:drawing>
           <wp:inline distT="0" distB="0" distL="0" distR="0" wp14:anchorId="2690EF5F" wp14:editId="213BD6C5">
             <wp:extent cx="5006340" cy="3841183"/>
@@ -10379,7 +9195,7 @@
                     </pic:cNvPicPr>
                   </pic:nvPicPr>
                   <pic:blipFill>
-                    <a:blip r:embed="rId20" cstate="print">
+                    <a:blip r:embed="rId27" cstate="print">
                       <a:extLst>
                         <a:ext uri="{28A0092B-C50C-407E-A947-70E740481C1C}">
                           <a14:useLocalDpi xmlns:a14="http://schemas.microsoft.com/office/drawing/2010/main" val="0"/>
@@ -10421,6 +9237,7 @@
         <w:spacing w:line="360" w:lineRule="auto"/>
       </w:pPr>
       <w:r>
+        <w:lastRenderedPageBreak/>
         <w:t>Reportes generales</w:t>
       </w:r>
     </w:p>
@@ -10450,7 +9267,7 @@
                     </pic:cNvPicPr>
                   </pic:nvPicPr>
                   <pic:blipFill>
-                    <a:blip r:embed="rId21" cstate="print">
+                    <a:blip r:embed="rId28" cstate="print">
                       <a:extLst>
                         <a:ext uri="{28A0092B-C50C-407E-A947-70E740481C1C}">
                           <a14:useLocalDpi xmlns:a14="http://schemas.microsoft.com/office/drawing/2010/main" val="0"/>
@@ -10509,7 +9326,6 @@
           <w:szCs w:val="24"/>
           <w:lang w:val="es-ES"/>
         </w:rPr>
-        <w:lastRenderedPageBreak/>
         <w:t>Bitácora de registro de responsabilidades y participación. Favor de anotar el nombre de la persona que realizó cada una de estas actividades. Recuerden que la evaluación es individual.</w:t>
       </w:r>
     </w:p>
@@ -11310,8 +10126,8 @@
       </w:pPr>
     </w:p>
     <w:sectPr>
-      <w:headerReference w:type="default" r:id="rId22"/>
-      <w:footerReference w:type="default" r:id="rId23"/>
+      <w:headerReference w:type="default" r:id="rId29"/>
+      <w:footerReference w:type="default" r:id="rId30"/>
       <w:type w:val="continuous"/>
       <w:pgSz w:w="12240" w:h="15840"/>
       <w:pgMar w:top="1418" w:right="1418" w:bottom="1418" w:left="1418" w:header="709" w:footer="709" w:gutter="0"/>

</xml_diff>